<commit_message>
Revert "Analisis y Diseño"
This reverts commit 31f4d5c0d6347b1a3379ab142b1eef1a6b4e4387.
</commit_message>
<xml_diff>
--- a/PROYECTOS/Proy_SSEL/Documentacion/4. Analisis y Diseño/SSEL-ECU.docx
+++ b/PROYECTOS/Proy_SSEL/Documentacion/4. Analisis y Diseño/SSEL-ECU.docx
@@ -309,6 +309,8 @@
             <w:t>Contenido</w:t>
           </w:r>
         </w:p>
+        <w:bookmarkStart w:id="0" w:name="_GoBack"/>
+        <w:bookmarkEnd w:id="0"/>
         <w:p>
           <w:pPr>
             <w:pStyle w:val="TDC1"/>
@@ -2130,8 +2132,8 @@
           <w:rFonts w:ascii="Times New Roman" w:hAnsi="Times New Roman" w:cs="Times New Roman"/>
         </w:rPr>
       </w:pPr>
-      <w:bookmarkStart w:id="0" w:name="h.gjdgxs" w:colFirst="0" w:colLast="0"/>
-      <w:bookmarkEnd w:id="0"/>
+      <w:bookmarkStart w:id="1" w:name="h.gjdgxs" w:colFirst="0" w:colLast="0"/>
+      <w:bookmarkEnd w:id="1"/>
     </w:p>
     <w:p>
       <w:pPr>
@@ -2769,10 +2771,10 @@
           <w:sz w:val="32"/>
         </w:rPr>
       </w:pPr>
-      <w:bookmarkStart w:id="1" w:name="h.30j0zll" w:colFirst="0" w:colLast="0"/>
-      <w:bookmarkStart w:id="2" w:name="h.1fob9te" w:colFirst="0" w:colLast="0"/>
-      <w:bookmarkEnd w:id="1"/>
+      <w:bookmarkStart w:id="2" w:name="h.30j0zll" w:colFirst="0" w:colLast="0"/>
+      <w:bookmarkStart w:id="3" w:name="h.1fob9te" w:colFirst="0" w:colLast="0"/>
       <w:bookmarkEnd w:id="2"/>
+      <w:bookmarkEnd w:id="3"/>
     </w:p>
     <w:p>
       <w:pPr>
@@ -2785,7 +2787,7 @@
           <w:rFonts w:ascii="Times New Roman" w:hAnsi="Times New Roman" w:cs="Times New Roman"/>
         </w:rPr>
       </w:pPr>
-      <w:bookmarkStart w:id="3" w:name="_Toc385203008"/>
+      <w:bookmarkStart w:id="4" w:name="_Toc385203008"/>
       <w:r>
         <w:rPr>
           <w:rFonts w:ascii="Times New Roman" w:eastAsia="Arial Black" w:hAnsi="Times New Roman" w:cs="Times New Roman"/>
@@ -2793,7 +2795,7 @@
         </w:rPr>
         <w:t>INTRODUCCIÓN</w:t>
       </w:r>
-      <w:bookmarkEnd w:id="3"/>
+      <w:bookmarkEnd w:id="4"/>
     </w:p>
     <w:p>
       <w:pPr>
@@ -2803,9 +2805,9 @@
           <w:rFonts w:ascii="Times New Roman" w:hAnsi="Times New Roman" w:cs="Times New Roman"/>
         </w:rPr>
       </w:pPr>
-      <w:bookmarkStart w:id="4" w:name="h.3znysh7" w:colFirst="0" w:colLast="0"/>
-      <w:bookmarkStart w:id="5" w:name="_Toc385203009"/>
-      <w:bookmarkEnd w:id="4"/>
+      <w:bookmarkStart w:id="5" w:name="h.3znysh7" w:colFirst="0" w:colLast="0"/>
+      <w:bookmarkStart w:id="6" w:name="_Toc385203009"/>
+      <w:bookmarkEnd w:id="5"/>
       <w:r>
         <w:rPr>
           <w:rFonts w:ascii="Times New Roman" w:eastAsia="Arial" w:hAnsi="Times New Roman" w:cs="Times New Roman"/>
@@ -2813,7 +2815,7 @@
         </w:rPr>
         <w:t>Propósito</w:t>
       </w:r>
-      <w:bookmarkEnd w:id="5"/>
+      <w:bookmarkEnd w:id="6"/>
     </w:p>
     <w:p>
       <w:pPr>
@@ -2856,8 +2858,8 @@
           <w:rFonts w:ascii="Times New Roman" w:hAnsi="Times New Roman" w:cs="Times New Roman"/>
         </w:rPr>
       </w:pPr>
-      <w:bookmarkStart w:id="6" w:name="h.2et92p0" w:colFirst="0" w:colLast="0"/>
-      <w:bookmarkEnd w:id="6"/>
+      <w:bookmarkStart w:id="7" w:name="h.2et92p0" w:colFirst="0" w:colLast="0"/>
+      <w:bookmarkEnd w:id="7"/>
     </w:p>
     <w:p>
       <w:pPr>
@@ -2867,7 +2869,7 @@
           <w:rFonts w:ascii="Times New Roman" w:hAnsi="Times New Roman" w:cs="Times New Roman"/>
         </w:rPr>
       </w:pPr>
-      <w:bookmarkStart w:id="7" w:name="_Toc385203010"/>
+      <w:bookmarkStart w:id="8" w:name="_Toc385203010"/>
       <w:r>
         <w:rPr>
           <w:rFonts w:ascii="Times New Roman" w:eastAsia="Arial" w:hAnsi="Times New Roman" w:cs="Times New Roman"/>
@@ -2875,7 +2877,7 @@
         </w:rPr>
         <w:t>Alcance</w:t>
       </w:r>
-      <w:bookmarkEnd w:id="7"/>
+      <w:bookmarkEnd w:id="8"/>
     </w:p>
     <w:p>
       <w:pPr>
@@ -2922,9 +2924,9 @@
           <w:rFonts w:ascii="Times New Roman" w:hAnsi="Times New Roman" w:cs="Times New Roman"/>
         </w:rPr>
       </w:pPr>
-      <w:bookmarkStart w:id="8" w:name="h.tyjcwt" w:colFirst="0" w:colLast="0"/>
-      <w:bookmarkStart w:id="9" w:name="_Toc385203011"/>
-      <w:bookmarkEnd w:id="8"/>
+      <w:bookmarkStart w:id="9" w:name="h.tyjcwt" w:colFirst="0" w:colLast="0"/>
+      <w:bookmarkStart w:id="10" w:name="_Toc385203011"/>
+      <w:bookmarkEnd w:id="9"/>
       <w:r>
         <w:rPr>
           <w:rFonts w:ascii="Times New Roman" w:eastAsia="Arial Black" w:hAnsi="Times New Roman" w:cs="Times New Roman"/>
@@ -2939,7 +2941,7 @@
         </w:rPr>
         <w:t>RMINOS</w:t>
       </w:r>
-      <w:bookmarkEnd w:id="9"/>
+      <w:bookmarkEnd w:id="10"/>
     </w:p>
     <w:p>
       <w:pPr>
@@ -2954,8 +2956,8 @@
           <w:szCs w:val="22"/>
         </w:rPr>
       </w:pPr>
-      <w:bookmarkStart w:id="10" w:name="h.3dy6vkm" w:colFirst="0" w:colLast="0"/>
-      <w:bookmarkEnd w:id="10"/>
+      <w:bookmarkStart w:id="11" w:name="h.3dy6vkm" w:colFirst="0" w:colLast="0"/>
+      <w:bookmarkEnd w:id="11"/>
       <w:r>
         <w:rPr>
           <w:rFonts w:ascii="Times New Roman" w:hAnsi="Times New Roman" w:cs="Times New Roman"/>
@@ -2997,8 +2999,8 @@
           <w:rFonts w:ascii="Times New Roman" w:hAnsi="Times New Roman" w:cs="Times New Roman"/>
         </w:rPr>
       </w:pPr>
-      <w:bookmarkStart w:id="11" w:name="h.1t3h5sf" w:colFirst="0" w:colLast="0"/>
-      <w:bookmarkEnd w:id="11"/>
+      <w:bookmarkStart w:id="12" w:name="h.1t3h5sf" w:colFirst="0" w:colLast="0"/>
+      <w:bookmarkEnd w:id="12"/>
     </w:p>
     <w:p>
       <w:pPr>
@@ -3025,9 +3027,9 @@
           <w:sz w:val="32"/>
         </w:rPr>
       </w:pPr>
-      <w:bookmarkStart w:id="12" w:name="h.4d34og8" w:colFirst="0" w:colLast="0"/>
-      <w:bookmarkStart w:id="13" w:name="_Toc385203012"/>
-      <w:bookmarkEnd w:id="12"/>
+      <w:bookmarkStart w:id="13" w:name="h.4d34og8" w:colFirst="0" w:colLast="0"/>
+      <w:bookmarkStart w:id="14" w:name="_Toc385203012"/>
+      <w:bookmarkEnd w:id="13"/>
       <w:r>
         <w:rPr>
           <w:rFonts w:ascii="Times New Roman" w:eastAsia="Arial Black" w:hAnsi="Times New Roman" w:cs="Times New Roman"/>
@@ -3036,7 +3038,7 @@
         <w:lastRenderedPageBreak/>
         <w:t>ESPECIFICACIONES FUNCIONALES</w:t>
       </w:r>
-      <w:bookmarkEnd w:id="13"/>
+      <w:bookmarkEnd w:id="14"/>
     </w:p>
     <w:p>
       <w:pPr>
@@ -3050,7 +3052,7 @@
           <w:sz w:val="28"/>
         </w:rPr>
       </w:pPr>
-      <w:bookmarkStart w:id="14" w:name="_Toc385203013"/>
+      <w:bookmarkStart w:id="15" w:name="_Toc385203013"/>
       <w:r>
         <w:rPr>
           <w:rFonts w:ascii="Times New Roman" w:eastAsia="Arial" w:hAnsi="Times New Roman" w:cs="Times New Roman"/>
@@ -3058,7 +3060,7 @@
         </w:rPr>
         <w:t>Visualizar Subasta</w:t>
       </w:r>
-      <w:bookmarkEnd w:id="14"/>
+      <w:bookmarkEnd w:id="15"/>
     </w:p>
     <w:p/>
     <w:p>
@@ -3068,9 +3070,9 @@
           <w:rFonts w:ascii="Times New Roman" w:hAnsi="Times New Roman" w:cs="Times New Roman"/>
         </w:rPr>
       </w:pPr>
-      <w:bookmarkStart w:id="15" w:name="h.2s8eyo1" w:colFirst="0" w:colLast="0"/>
-      <w:bookmarkStart w:id="16" w:name="_Toc385203014"/>
-      <w:bookmarkEnd w:id="15"/>
+      <w:bookmarkStart w:id="16" w:name="h.2s8eyo1" w:colFirst="0" w:colLast="0"/>
+      <w:bookmarkStart w:id="17" w:name="_Toc385203014"/>
+      <w:bookmarkEnd w:id="16"/>
       <w:r>
         <w:rPr>
           <w:rFonts w:ascii="Times New Roman" w:eastAsia="Arial" w:hAnsi="Times New Roman" w:cs="Times New Roman"/>
@@ -3078,7 +3080,7 @@
         </w:rPr>
         <w:t>Diagrama de Casos de Uso</w:t>
       </w:r>
-      <w:bookmarkEnd w:id="16"/>
+      <w:bookmarkEnd w:id="17"/>
     </w:p>
     <w:p>
       <w:pPr>
@@ -3088,8 +3090,8 @@
           <w:rFonts w:ascii="Times New Roman" w:hAnsi="Times New Roman" w:cs="Times New Roman"/>
         </w:rPr>
       </w:pPr>
-      <w:bookmarkStart w:id="17" w:name="h.17dp8vu" w:colFirst="0" w:colLast="0"/>
-      <w:bookmarkEnd w:id="17"/>
+      <w:bookmarkStart w:id="18" w:name="h.17dp8vu" w:colFirst="0" w:colLast="0"/>
+      <w:bookmarkEnd w:id="18"/>
     </w:p>
     <w:p>
       <w:pPr>
@@ -3148,9 +3150,9 @@
           <w:sz w:val="28"/>
         </w:rPr>
       </w:pPr>
-      <w:bookmarkStart w:id="18" w:name="h.3rdcrjn" w:colFirst="0" w:colLast="0"/>
-      <w:bookmarkStart w:id="19" w:name="_Toc385203015"/>
-      <w:bookmarkEnd w:id="18"/>
+      <w:bookmarkStart w:id="19" w:name="h.3rdcrjn" w:colFirst="0" w:colLast="0"/>
+      <w:bookmarkStart w:id="20" w:name="_Toc385203015"/>
+      <w:bookmarkEnd w:id="19"/>
       <w:r>
         <w:rPr>
           <w:rFonts w:ascii="Times New Roman" w:eastAsia="Arial" w:hAnsi="Times New Roman" w:cs="Times New Roman"/>
@@ -3158,7 +3160,7 @@
         </w:rPr>
         <w:t>Especificación del caso de uso</w:t>
       </w:r>
-      <w:bookmarkEnd w:id="19"/>
+      <w:bookmarkEnd w:id="20"/>
     </w:p>
     <w:tbl>
       <w:tblPr>
@@ -3203,8 +3205,8 @@
                 <w:lang w:val="es-PE" w:eastAsia="es-PE"/>
               </w:rPr>
             </w:pPr>
-            <w:bookmarkStart w:id="20" w:name="h.26in1rg" w:colFirst="0" w:colLast="0"/>
-            <w:bookmarkEnd w:id="20"/>
+            <w:bookmarkStart w:id="21" w:name="h.26in1rg" w:colFirst="0" w:colLast="0"/>
+            <w:bookmarkEnd w:id="21"/>
             <w:r>
               <w:rPr>
                 <w:rFonts w:ascii="Arial" w:hAnsi="Arial" w:cs="Arial"/>
@@ -4325,9 +4327,9 @@
           <w:sz w:val="28"/>
         </w:rPr>
       </w:pPr>
-      <w:bookmarkStart w:id="21" w:name="h.35nkun2" w:colFirst="0" w:colLast="0"/>
-      <w:bookmarkStart w:id="22" w:name="_Toc385203016"/>
-      <w:bookmarkEnd w:id="21"/>
+      <w:bookmarkStart w:id="22" w:name="h.35nkun2" w:colFirst="0" w:colLast="0"/>
+      <w:bookmarkStart w:id="23" w:name="_Toc385203016"/>
+      <w:bookmarkEnd w:id="22"/>
       <w:r>
         <w:rPr>
           <w:rFonts w:ascii="Times New Roman" w:eastAsia="Arial" w:hAnsi="Times New Roman" w:cs="Times New Roman"/>
@@ -4349,7 +4351,7 @@
         </w:rPr>
         <w:t>VISUALIZAR SUBASTA</w:t>
       </w:r>
-      <w:bookmarkEnd w:id="22"/>
+      <w:bookmarkEnd w:id="23"/>
     </w:p>
     <w:p>
       <w:pPr>
@@ -4368,8 +4370,8 @@
           <w:szCs w:val="22"/>
         </w:rPr>
       </w:pPr>
-      <w:bookmarkStart w:id="23" w:name="h.1ksv4uv" w:colFirst="0" w:colLast="0"/>
-      <w:bookmarkEnd w:id="23"/>
+      <w:bookmarkStart w:id="24" w:name="h.1ksv4uv" w:colFirst="0" w:colLast="0"/>
+      <w:bookmarkEnd w:id="24"/>
       <w:r>
         <w:rPr>
           <w:rFonts w:ascii="Times New Roman" w:hAnsi="Times New Roman" w:cs="Times New Roman"/>
@@ -4396,8 +4398,8 @@
           <w:rFonts w:ascii="Times New Roman" w:hAnsi="Times New Roman" w:cs="Times New Roman"/>
         </w:rPr>
       </w:pPr>
-      <w:bookmarkStart w:id="24" w:name="h.44sinio" w:colFirst="0" w:colLast="0"/>
-      <w:bookmarkEnd w:id="24"/>
+      <w:bookmarkStart w:id="25" w:name="h.44sinio" w:colFirst="0" w:colLast="0"/>
+      <w:bookmarkEnd w:id="25"/>
     </w:p>
     <w:p>
       <w:pPr>
@@ -4406,8 +4408,8 @@
           <w:rFonts w:ascii="Times New Roman" w:hAnsi="Times New Roman" w:cs="Times New Roman"/>
         </w:rPr>
       </w:pPr>
-      <w:bookmarkStart w:id="25" w:name="h.2jxsxqh" w:colFirst="0" w:colLast="0"/>
-      <w:bookmarkEnd w:id="25"/>
+      <w:bookmarkStart w:id="26" w:name="h.2jxsxqh" w:colFirst="0" w:colLast="0"/>
+      <w:bookmarkEnd w:id="26"/>
     </w:p>
     <w:p>
       <w:pPr>
@@ -4559,12 +4561,12 @@
           <w:numId w:val="21"/>
         </w:numPr>
       </w:pPr>
-      <w:bookmarkStart w:id="26" w:name="_Toc385203017"/>
+      <w:bookmarkStart w:id="27" w:name="_Toc385203017"/>
       <w:r>
         <w:lastRenderedPageBreak/>
         <w:t>Registrar en el Sistema</w:t>
       </w:r>
-      <w:bookmarkEnd w:id="26"/>
+      <w:bookmarkEnd w:id="27"/>
     </w:p>
     <w:p>
       <w:pPr>
@@ -4575,7 +4577,7 @@
           <w:szCs w:val="28"/>
         </w:rPr>
       </w:pPr>
-      <w:bookmarkStart w:id="27" w:name="_Toc385203018"/>
+      <w:bookmarkStart w:id="28" w:name="_Toc385203018"/>
       <w:r>
         <w:rPr>
           <w:rFonts w:ascii="Times New Roman" w:hAnsi="Times New Roman" w:cs="Times New Roman"/>
@@ -4584,7 +4586,7 @@
         </w:rPr>
         <w:t>Diagrama de Caso de Uso</w:t>
       </w:r>
-      <w:bookmarkEnd w:id="27"/>
+      <w:bookmarkEnd w:id="28"/>
       <w:r>
         <w:rPr>
           <w:rFonts w:ascii="Times New Roman" w:hAnsi="Times New Roman" w:cs="Times New Roman"/>
@@ -4619,8 +4621,8 @@
           <w:rFonts w:ascii="Times New Roman" w:hAnsi="Times New Roman" w:cs="Times New Roman"/>
         </w:rPr>
       </w:pPr>
-      <w:bookmarkStart w:id="28" w:name="h.lnxbz9" w:colFirst="0" w:colLast="0"/>
-      <w:bookmarkEnd w:id="28"/>
+      <w:bookmarkStart w:id="29" w:name="h.lnxbz9" w:colFirst="0" w:colLast="0"/>
+      <w:bookmarkEnd w:id="29"/>
       <w:r>
         <w:rPr>
           <w:noProof/>
@@ -4681,7 +4683,7 @@
           <w:szCs w:val="28"/>
         </w:rPr>
       </w:pPr>
-      <w:bookmarkStart w:id="29" w:name="_Toc385203019"/>
+      <w:bookmarkStart w:id="30" w:name="_Toc385203019"/>
       <w:r>
         <w:rPr>
           <w:rFonts w:ascii="Times New Roman" w:hAnsi="Times New Roman" w:cs="Times New Roman"/>
@@ -4690,7 +4692,7 @@
         </w:rPr>
         <w:t>Especificación de Caso de Uso</w:t>
       </w:r>
-      <w:bookmarkEnd w:id="29"/>
+      <w:bookmarkEnd w:id="30"/>
     </w:p>
     <w:p/>
     <w:tbl>
@@ -6217,7 +6219,7 @@
           <w:sz w:val="28"/>
         </w:rPr>
       </w:pPr>
-      <w:bookmarkStart w:id="30" w:name="_Toc385203020"/>
+      <w:bookmarkStart w:id="31" w:name="_Toc385203020"/>
       <w:r>
         <w:rPr>
           <w:rFonts w:ascii="Times New Roman" w:eastAsia="Arial" w:hAnsi="Times New Roman" w:cs="Times New Roman"/>
@@ -6232,7 +6234,7 @@
         </w:rPr>
         <w:t>CASO DE USO REGISTRAR EN EL SISTEMA</w:t>
       </w:r>
-      <w:bookmarkEnd w:id="30"/>
+      <w:bookmarkEnd w:id="31"/>
     </w:p>
     <w:p/>
     <w:p>
@@ -6499,7 +6501,7 @@
           <w:sz w:val="28"/>
         </w:rPr>
       </w:pPr>
-      <w:bookmarkStart w:id="31" w:name="_Toc385203021"/>
+      <w:bookmarkStart w:id="32" w:name="_Toc385203021"/>
       <w:r>
         <w:rPr>
           <w:rFonts w:ascii="Times New Roman" w:eastAsia="Arial" w:hAnsi="Times New Roman" w:cs="Times New Roman"/>
@@ -6507,7 +6509,7 @@
         </w:rPr>
         <w:t>Visualizar Subasta</w:t>
       </w:r>
-      <w:bookmarkEnd w:id="31"/>
+      <w:bookmarkEnd w:id="32"/>
     </w:p>
     <w:p>
       <w:pPr>
@@ -6517,8 +6519,8 @@
           <w:szCs w:val="28"/>
         </w:rPr>
       </w:pPr>
-      <w:bookmarkStart w:id="32" w:name="_Toc385169431"/>
-      <w:bookmarkStart w:id="33" w:name="_Toc385203022"/>
+      <w:bookmarkStart w:id="33" w:name="_Toc385169431"/>
+      <w:bookmarkStart w:id="34" w:name="_Toc385203022"/>
       <w:r>
         <w:rPr>
           <w:rFonts w:eastAsia="Arial"/>
@@ -6527,8 +6529,8 @@
         </w:rPr>
         <w:t>Diagrama de Casos de Uso</w:t>
       </w:r>
-      <w:bookmarkEnd w:id="32"/>
       <w:bookmarkEnd w:id="33"/>
+      <w:bookmarkEnd w:id="34"/>
     </w:p>
     <w:p>
       <w:pPr>
@@ -6618,7 +6620,7 @@
           <w:szCs w:val="28"/>
         </w:rPr>
       </w:pPr>
-      <w:bookmarkStart w:id="34" w:name="_Toc385203023"/>
+      <w:bookmarkStart w:id="35" w:name="_Toc385203023"/>
       <w:r>
         <w:rPr>
           <w:rFonts w:ascii="Times New Roman" w:hAnsi="Times New Roman" w:cs="Times New Roman"/>
@@ -6628,7 +6630,7 @@
         <w:lastRenderedPageBreak/>
         <w:t>Especificación de Caso de Uso</w:t>
       </w:r>
-      <w:bookmarkEnd w:id="34"/>
+      <w:bookmarkEnd w:id="35"/>
     </w:p>
     <w:tbl>
       <w:tblPr>
@@ -6715,7 +6717,7 @@
                 <w:lang w:val="es-PE" w:eastAsia="es-PE"/>
               </w:rPr>
             </w:pPr>
-            <w:bookmarkStart w:id="35" w:name="RANGE!B1"/>
+            <w:bookmarkStart w:id="36" w:name="RANGE!B1"/>
             <w:r>
               <w:rPr>
                 <w:rFonts w:ascii="Times New Roman" w:hAnsi="Times New Roman" w:cs="Times New Roman"/>
@@ -6727,7 +6729,7 @@
               </w:rPr>
               <w:t> </w:t>
             </w:r>
-            <w:bookmarkEnd w:id="35"/>
+            <w:bookmarkEnd w:id="36"/>
             <w:r>
               <w:rPr>
                 <w:rFonts w:ascii="Times New Roman" w:hAnsi="Times New Roman" w:cs="Times New Roman"/>
@@ -8134,7 +8136,7 @@
           <w:sz w:val="28"/>
         </w:rPr>
       </w:pPr>
-      <w:bookmarkStart w:id="36" w:name="_Toc385203024"/>
+      <w:bookmarkStart w:id="37" w:name="_Toc385203024"/>
       <w:r>
         <w:rPr>
           <w:rFonts w:ascii="Times New Roman" w:eastAsia="Arial" w:hAnsi="Times New Roman" w:cs="Times New Roman"/>
@@ -8147,9 +8149,16 @@
           <w:rFonts w:ascii="Times New Roman" w:eastAsia="Arial" w:hAnsi="Times New Roman" w:cs="Times New Roman"/>
           <w:sz w:val="28"/>
         </w:rPr>
-        <w:t>CASO DE USO VISUALIZAR SUBASTA</w:t>
+        <w:t xml:space="preserve">CASO DE USO </w:t>
       </w:r>
-      <w:bookmarkEnd w:id="36"/>
+      <w:r>
+        <w:rPr>
+          <w:rFonts w:ascii="Times New Roman" w:eastAsia="Arial" w:hAnsi="Times New Roman" w:cs="Times New Roman"/>
+          <w:sz w:val="28"/>
+        </w:rPr>
+        <w:t>VISUALIZAR SUBASTA</w:t>
+      </w:r>
+      <w:bookmarkEnd w:id="37"/>
     </w:p>
     <w:p>
       <w:pPr>
@@ -8266,1682 +8275,9 @@
         </w:rPr>
       </w:pPr>
     </w:p>
-    <w:p>
-      <w:pPr>
-        <w:rPr>
-          <w:rFonts w:ascii="Times New Roman" w:hAnsi="Times New Roman" w:cs="Times New Roman"/>
-        </w:rPr>
-      </w:pPr>
-    </w:p>
-    <w:p>
-      <w:pPr>
-        <w:rPr>
-          <w:rFonts w:ascii="Times New Roman" w:hAnsi="Times New Roman" w:cs="Times New Roman"/>
-        </w:rPr>
-      </w:pPr>
-    </w:p>
-    <w:p>
-      <w:pPr>
-        <w:rPr>
-          <w:rFonts w:ascii="Times New Roman" w:hAnsi="Times New Roman" w:cs="Times New Roman"/>
-        </w:rPr>
-      </w:pPr>
-    </w:p>
-    <w:p>
-      <w:pPr>
-        <w:rPr>
-          <w:rFonts w:ascii="Times New Roman" w:hAnsi="Times New Roman" w:cs="Times New Roman"/>
-        </w:rPr>
-      </w:pPr>
-    </w:p>
-    <w:p>
-      <w:pPr>
-        <w:rPr>
-          <w:rFonts w:ascii="Times New Roman" w:hAnsi="Times New Roman" w:cs="Times New Roman"/>
-        </w:rPr>
-      </w:pPr>
-    </w:p>
-    <w:p>
-      <w:pPr>
-        <w:rPr>
-          <w:rFonts w:ascii="Times New Roman" w:hAnsi="Times New Roman" w:cs="Times New Roman"/>
-        </w:rPr>
-      </w:pPr>
-    </w:p>
-    <w:p>
-      <w:pPr>
-        <w:rPr>
-          <w:rFonts w:ascii="Times New Roman" w:hAnsi="Times New Roman" w:cs="Times New Roman"/>
-        </w:rPr>
-      </w:pPr>
-    </w:p>
-    <w:p>
-      <w:pPr>
-        <w:rPr>
-          <w:rFonts w:ascii="Times New Roman" w:hAnsi="Times New Roman" w:cs="Times New Roman"/>
-        </w:rPr>
-      </w:pPr>
-    </w:p>
-    <w:p>
-      <w:pPr>
-        <w:rPr>
-          <w:rFonts w:ascii="Times New Roman" w:hAnsi="Times New Roman" w:cs="Times New Roman"/>
-        </w:rPr>
-      </w:pPr>
-    </w:p>
-    <w:p>
-      <w:pPr>
-        <w:rPr>
-          <w:rFonts w:ascii="Times New Roman" w:hAnsi="Times New Roman" w:cs="Times New Roman"/>
-        </w:rPr>
-      </w:pPr>
-    </w:p>
-    <w:p>
-      <w:pPr>
-        <w:rPr>
-          <w:rFonts w:ascii="Times New Roman" w:hAnsi="Times New Roman" w:cs="Times New Roman"/>
-        </w:rPr>
-      </w:pPr>
-    </w:p>
-    <w:p>
-      <w:pPr>
-        <w:rPr>
-          <w:rFonts w:ascii="Times New Roman" w:hAnsi="Times New Roman" w:cs="Times New Roman"/>
-        </w:rPr>
-      </w:pPr>
-    </w:p>
-    <w:p>
-      <w:pPr>
-        <w:rPr>
-          <w:rFonts w:ascii="Times New Roman" w:hAnsi="Times New Roman" w:cs="Times New Roman"/>
-        </w:rPr>
-      </w:pPr>
-    </w:p>
-    <w:p>
-      <w:pPr>
-        <w:rPr>
-          <w:rFonts w:ascii="Times New Roman" w:hAnsi="Times New Roman" w:cs="Times New Roman"/>
-        </w:rPr>
-      </w:pPr>
-    </w:p>
-    <w:p>
-      <w:pPr>
-        <w:rPr>
-          <w:rFonts w:ascii="Times New Roman" w:hAnsi="Times New Roman" w:cs="Times New Roman"/>
-        </w:rPr>
-      </w:pPr>
-    </w:p>
-    <w:p>
-      <w:pPr>
-        <w:pStyle w:val="Ttulo2"/>
-        <w:numPr>
-          <w:ilvl w:val="0"/>
-          <w:numId w:val="21"/>
-        </w:numPr>
-        <w:rPr>
-          <w:rFonts w:ascii="Times New Roman" w:hAnsi="Times New Roman" w:cs="Times New Roman"/>
-        </w:rPr>
-      </w:pPr>
-      <w:r>
-        <w:rPr>
-          <w:rFonts w:ascii="Times New Roman" w:eastAsia="Arial" w:hAnsi="Times New Roman" w:cs="Times New Roman"/>
-          <w:sz w:val="28"/>
-        </w:rPr>
-        <w:lastRenderedPageBreak/>
-        <w:t>Apostar</w:t>
-      </w:r>
-    </w:p>
-    <w:p>
-      <w:pPr>
-        <w:pStyle w:val="Ttulo2"/>
-        <w:numPr>
-          <w:ilvl w:val="0"/>
-          <w:numId w:val="22"/>
-        </w:numPr>
-        <w:rPr>
-          <w:rFonts w:ascii="Times New Roman" w:hAnsi="Times New Roman" w:cs="Times New Roman"/>
-        </w:rPr>
-      </w:pPr>
-      <w:bookmarkStart w:id="37" w:name="_Toc385169806"/>
-      <w:r>
-        <w:rPr>
-          <w:rFonts w:ascii="Times New Roman" w:eastAsia="Arial" w:hAnsi="Times New Roman" w:cs="Times New Roman"/>
-          <w:sz w:val="28"/>
-        </w:rPr>
-        <w:t>Diagrama de Casos de Uso</w:t>
-      </w:r>
-      <w:bookmarkEnd w:id="37"/>
-    </w:p>
-    <w:p>
-      <w:pPr>
-        <w:ind w:left="720"/>
-        <w:jc w:val="left"/>
-        <w:rPr>
-          <w:rFonts w:ascii="Times New Roman" w:hAnsi="Times New Roman" w:cs="Times New Roman"/>
-        </w:rPr>
-      </w:pPr>
-    </w:p>
-    <w:p>
-      <w:pPr>
-        <w:ind w:left="1440" w:firstLine="12"/>
-        <w:rPr>
-          <w:rFonts w:ascii="Times New Roman" w:hAnsi="Times New Roman" w:cs="Times New Roman"/>
-        </w:rPr>
-      </w:pPr>
-      <w:r>
-        <w:rPr>
-          <w:noProof/>
-          <w:lang w:val="es-ES" w:eastAsia="es-ES"/>
-        </w:rPr>
-        <w:drawing>
-          <wp:inline distT="0" distB="0" distL="0" distR="0" wp14:anchorId="507525C4" wp14:editId="3936C17F">
-            <wp:extent cx="2684648" cy="1057275"/>
-            <wp:effectExtent l="0" t="0" r="1905" b="0"/>
-            <wp:docPr id="10" name="Imagen 10"/>
-            <wp:cNvGraphicFramePr>
-              <a:graphicFrameLocks xmlns:a="http://schemas.openxmlformats.org/drawingml/2006/main" noChangeAspect="1"/>
-            </wp:cNvGraphicFramePr>
-            <a:graphic xmlns:a="http://schemas.openxmlformats.org/drawingml/2006/main">
-              <a:graphicData uri="http://schemas.openxmlformats.org/drawingml/2006/picture">
-                <pic:pic xmlns:pic="http://schemas.openxmlformats.org/drawingml/2006/picture">
-                  <pic:nvPicPr>
-                    <pic:cNvPr id="0" name=""/>
-                    <pic:cNvPicPr/>
-                  </pic:nvPicPr>
-                  <pic:blipFill>
-                    <a:blip r:embed="rId16"/>
-                    <a:stretch>
-                      <a:fillRect/>
-                    </a:stretch>
-                  </pic:blipFill>
-                  <pic:spPr>
-                    <a:xfrm>
-                      <a:off x="0" y="0"/>
-                      <a:ext cx="2684314" cy="1057143"/>
-                    </a:xfrm>
-                    <a:prstGeom prst="rect">
-                      <a:avLst/>
-                    </a:prstGeom>
-                  </pic:spPr>
-                </pic:pic>
-              </a:graphicData>
-            </a:graphic>
-          </wp:inline>
-        </w:drawing>
-      </w:r>
-    </w:p>
-    <w:p>
-      <w:pPr>
-        <w:pStyle w:val="Ttulo3"/>
-        <w:rPr>
-          <w:rFonts w:ascii="Times New Roman" w:hAnsi="Times New Roman" w:cs="Times New Roman"/>
-          <w:sz w:val="28"/>
-          <w:szCs w:val="28"/>
-        </w:rPr>
-      </w:pPr>
-      <w:r>
-        <w:rPr>
-          <w:rFonts w:ascii="Times New Roman" w:hAnsi="Times New Roman" w:cs="Times New Roman"/>
-          <w:sz w:val="28"/>
-          <w:szCs w:val="28"/>
-        </w:rPr>
-        <w:t>Especificación de Caso de Uso</w:t>
-      </w:r>
-    </w:p>
-    <w:tbl>
-      <w:tblPr>
-        <w:tblW w:w="10480" w:type="dxa"/>
-        <w:tblInd w:w="-1081" w:type="dxa"/>
-        <w:tblCellMar>
-          <w:left w:w="70" w:type="dxa"/>
-          <w:right w:w="70" w:type="dxa"/>
-        </w:tblCellMar>
-        <w:tblLook w:val="04A0" w:firstRow="1" w:lastRow="0" w:firstColumn="1" w:lastColumn="0" w:noHBand="0" w:noVBand="1"/>
-      </w:tblPr>
-      <w:tblGrid>
-        <w:gridCol w:w="2960"/>
-        <w:gridCol w:w="3760"/>
-        <w:gridCol w:w="3760"/>
-      </w:tblGrid>
-      <w:tr>
-        <w:trPr>
-          <w:trHeight w:val="342"/>
-        </w:trPr>
-        <w:tc>
-          <w:tcPr>
-            <w:tcW w:w="2960" w:type="dxa"/>
-            <w:tcBorders>
-              <w:top w:val="single" w:sz="8" w:space="0" w:color="auto"/>
-              <w:left w:val="single" w:sz="8" w:space="0" w:color="auto"/>
-              <w:bottom w:val="single" w:sz="4" w:space="0" w:color="auto"/>
-              <w:right w:val="single" w:sz="4" w:space="0" w:color="auto"/>
-            </w:tcBorders>
-            <w:shd w:val="clear" w:color="auto" w:fill="8DB3E2" w:themeFill="text2" w:themeFillTint="66"/>
-            <w:vAlign w:val="bottom"/>
-            <w:hideMark/>
-          </w:tcPr>
-          <w:p>
-            <w:pPr>
-              <w:widowControl/>
-              <w:spacing w:line="240" w:lineRule="auto"/>
-              <w:rPr>
-                <w:rFonts w:ascii="Arial" w:hAnsi="Arial" w:cs="Arial"/>
-                <w:b/>
-                <w:bCs/>
-                <w:lang w:val="es-PE" w:eastAsia="es-PE"/>
-              </w:rPr>
-            </w:pPr>
-            <w:bookmarkStart w:id="38" w:name="_GoBack"/>
-            <w:bookmarkEnd w:id="38"/>
-            <w:r>
-              <w:rPr>
-                <w:rFonts w:ascii="Arial" w:hAnsi="Arial" w:cs="Arial"/>
-                <w:b/>
-                <w:bCs/>
-                <w:lang w:val="es-PE" w:eastAsia="es-PE"/>
-              </w:rPr>
-              <w:t xml:space="preserve">Nombre del Caso de Uso </w:t>
-            </w:r>
-          </w:p>
-        </w:tc>
-        <w:tc>
-          <w:tcPr>
-            <w:tcW w:w="7520" w:type="dxa"/>
-            <w:gridSpan w:val="2"/>
-            <w:tcBorders>
-              <w:top w:val="single" w:sz="8" w:space="0" w:color="auto"/>
-              <w:left w:val="nil"/>
-              <w:bottom w:val="single" w:sz="4" w:space="0" w:color="auto"/>
-              <w:right w:val="single" w:sz="8" w:space="0" w:color="000000"/>
-            </w:tcBorders>
-            <w:shd w:val="clear" w:color="auto" w:fill="8DB3E2" w:themeFill="text2" w:themeFillTint="66"/>
-            <w:vAlign w:val="bottom"/>
-            <w:hideMark/>
-          </w:tcPr>
-          <w:p>
-            <w:pPr>
-              <w:widowControl/>
-              <w:spacing w:line="240" w:lineRule="auto"/>
-              <w:rPr>
-                <w:rFonts w:ascii="Arial" w:hAnsi="Arial" w:cs="Arial"/>
-                <w:b/>
-                <w:bCs/>
-                <w:lang w:val="es-PE" w:eastAsia="es-PE"/>
-              </w:rPr>
-            </w:pPr>
-            <w:r>
-              <w:rPr>
-                <w:rFonts w:ascii="Arial" w:hAnsi="Arial" w:cs="Arial"/>
-                <w:b/>
-                <w:bCs/>
-                <w:lang w:val="es-PE" w:eastAsia="es-PE"/>
-              </w:rPr>
-              <w:t> Apostar</w:t>
-            </w:r>
-          </w:p>
-        </w:tc>
-      </w:tr>
-      <w:tr>
-        <w:trPr>
-          <w:trHeight w:val="342"/>
-        </w:trPr>
-        <w:tc>
-          <w:tcPr>
-            <w:tcW w:w="2960" w:type="dxa"/>
-            <w:tcBorders>
-              <w:top w:val="nil"/>
-              <w:left w:val="single" w:sz="8" w:space="0" w:color="auto"/>
-              <w:bottom w:val="single" w:sz="4" w:space="0" w:color="auto"/>
-              <w:right w:val="single" w:sz="4" w:space="0" w:color="auto"/>
-            </w:tcBorders>
-            <w:shd w:val="clear" w:color="auto" w:fill="8DB3E2" w:themeFill="text2" w:themeFillTint="66"/>
-            <w:vAlign w:val="bottom"/>
-            <w:hideMark/>
-          </w:tcPr>
-          <w:p>
-            <w:pPr>
-              <w:widowControl/>
-              <w:spacing w:line="240" w:lineRule="auto"/>
-              <w:rPr>
-                <w:rFonts w:ascii="Arial" w:hAnsi="Arial" w:cs="Arial"/>
-                <w:b/>
-                <w:bCs/>
-                <w:lang w:val="es-PE" w:eastAsia="es-PE"/>
-              </w:rPr>
-            </w:pPr>
-            <w:r>
-              <w:rPr>
-                <w:rFonts w:ascii="Arial" w:hAnsi="Arial" w:cs="Arial"/>
-                <w:b/>
-                <w:bCs/>
-                <w:lang w:val="es-PE" w:eastAsia="es-PE"/>
-              </w:rPr>
-              <w:t>Código del Caso de Uso</w:t>
-            </w:r>
-          </w:p>
-        </w:tc>
-        <w:tc>
-          <w:tcPr>
-            <w:tcW w:w="7520" w:type="dxa"/>
-            <w:gridSpan w:val="2"/>
-            <w:tcBorders>
-              <w:top w:val="single" w:sz="4" w:space="0" w:color="auto"/>
-              <w:left w:val="nil"/>
-              <w:bottom w:val="single" w:sz="4" w:space="0" w:color="auto"/>
-              <w:right w:val="single" w:sz="8" w:space="0" w:color="000000"/>
-            </w:tcBorders>
-            <w:shd w:val="clear" w:color="auto" w:fill="8DB3E2" w:themeFill="text2" w:themeFillTint="66"/>
-            <w:vAlign w:val="bottom"/>
-            <w:hideMark/>
-          </w:tcPr>
-          <w:p>
-            <w:pPr>
-              <w:widowControl/>
-              <w:spacing w:line="240" w:lineRule="auto"/>
-              <w:rPr>
-                <w:rFonts w:ascii="Arial" w:hAnsi="Arial" w:cs="Arial"/>
-                <w:b/>
-                <w:bCs/>
-                <w:lang w:val="es-PE" w:eastAsia="es-PE"/>
-              </w:rPr>
-            </w:pPr>
-            <w:r>
-              <w:rPr>
-                <w:rFonts w:ascii="Arial" w:hAnsi="Arial" w:cs="Arial"/>
-                <w:b/>
-                <w:bCs/>
-                <w:lang w:val="es-PE" w:eastAsia="es-PE"/>
-              </w:rPr>
-              <w:t>APOST</w:t>
-            </w:r>
-          </w:p>
-        </w:tc>
-      </w:tr>
-      <w:tr>
-        <w:trPr>
-          <w:trHeight w:val="342"/>
-        </w:trPr>
-        <w:tc>
-          <w:tcPr>
-            <w:tcW w:w="2960" w:type="dxa"/>
-            <w:tcBorders>
-              <w:top w:val="nil"/>
-              <w:left w:val="single" w:sz="8" w:space="0" w:color="auto"/>
-              <w:bottom w:val="single" w:sz="4" w:space="0" w:color="auto"/>
-              <w:right w:val="single" w:sz="4" w:space="0" w:color="auto"/>
-            </w:tcBorders>
-            <w:shd w:val="clear" w:color="auto" w:fill="auto"/>
-            <w:vAlign w:val="bottom"/>
-            <w:hideMark/>
-          </w:tcPr>
-          <w:p>
-            <w:pPr>
-              <w:widowControl/>
-              <w:spacing w:line="240" w:lineRule="auto"/>
-              <w:rPr>
-                <w:rFonts w:ascii="Arial" w:hAnsi="Arial" w:cs="Arial"/>
-                <w:b/>
-                <w:bCs/>
-                <w:lang w:val="es-PE" w:eastAsia="es-PE"/>
-              </w:rPr>
-            </w:pPr>
-            <w:r>
-              <w:rPr>
-                <w:rFonts w:ascii="Arial" w:hAnsi="Arial" w:cs="Arial"/>
-                <w:b/>
-                <w:bCs/>
-                <w:lang w:val="es-PE" w:eastAsia="es-PE"/>
-              </w:rPr>
-              <w:t>Actor(es)</w:t>
-            </w:r>
-          </w:p>
-        </w:tc>
-        <w:tc>
-          <w:tcPr>
-            <w:tcW w:w="7520" w:type="dxa"/>
-            <w:gridSpan w:val="2"/>
-            <w:tcBorders>
-              <w:top w:val="single" w:sz="4" w:space="0" w:color="auto"/>
-              <w:left w:val="nil"/>
-              <w:bottom w:val="single" w:sz="4" w:space="0" w:color="auto"/>
-              <w:right w:val="single" w:sz="8" w:space="0" w:color="000000"/>
-            </w:tcBorders>
-            <w:shd w:val="clear" w:color="auto" w:fill="auto"/>
-            <w:vAlign w:val="bottom"/>
-            <w:hideMark/>
-          </w:tcPr>
-          <w:p>
-            <w:pPr>
-              <w:widowControl/>
-              <w:spacing w:line="240" w:lineRule="auto"/>
-              <w:rPr>
-                <w:rFonts w:ascii="Arial" w:hAnsi="Arial" w:cs="Arial"/>
-                <w:lang w:val="es-PE" w:eastAsia="es-PE"/>
-              </w:rPr>
-            </w:pPr>
-            <w:r>
-              <w:rPr>
-                <w:rFonts w:ascii="Arial" w:hAnsi="Arial" w:cs="Arial"/>
-                <w:lang w:val="es-PE" w:eastAsia="es-PE"/>
-              </w:rPr>
-              <w:t>Postor</w:t>
-            </w:r>
-          </w:p>
-        </w:tc>
-      </w:tr>
-      <w:tr>
-        <w:trPr>
-          <w:trHeight w:val="342"/>
-        </w:trPr>
-        <w:tc>
-          <w:tcPr>
-            <w:tcW w:w="2960" w:type="dxa"/>
-            <w:tcBorders>
-              <w:top w:val="nil"/>
-              <w:left w:val="single" w:sz="8" w:space="0" w:color="auto"/>
-              <w:bottom w:val="single" w:sz="4" w:space="0" w:color="auto"/>
-              <w:right w:val="single" w:sz="4" w:space="0" w:color="auto"/>
-            </w:tcBorders>
-            <w:shd w:val="clear" w:color="auto" w:fill="auto"/>
-            <w:vAlign w:val="bottom"/>
-            <w:hideMark/>
-          </w:tcPr>
-          <w:p>
-            <w:pPr>
-              <w:widowControl/>
-              <w:spacing w:line="240" w:lineRule="auto"/>
-              <w:rPr>
-                <w:rFonts w:ascii="Arial" w:hAnsi="Arial" w:cs="Arial"/>
-                <w:b/>
-                <w:bCs/>
-                <w:lang w:val="es-PE" w:eastAsia="es-PE"/>
-              </w:rPr>
-            </w:pPr>
-            <w:r>
-              <w:rPr>
-                <w:rFonts w:ascii="Arial" w:hAnsi="Arial" w:cs="Arial"/>
-                <w:b/>
-                <w:bCs/>
-                <w:lang w:val="es-PE" w:eastAsia="es-PE"/>
-              </w:rPr>
-              <w:t>Descripción</w:t>
-            </w:r>
-          </w:p>
-        </w:tc>
-        <w:tc>
-          <w:tcPr>
-            <w:tcW w:w="7520" w:type="dxa"/>
-            <w:gridSpan w:val="2"/>
-            <w:tcBorders>
-              <w:top w:val="single" w:sz="4" w:space="0" w:color="auto"/>
-              <w:left w:val="nil"/>
-              <w:bottom w:val="single" w:sz="4" w:space="0" w:color="auto"/>
-              <w:right w:val="single" w:sz="8" w:space="0" w:color="000000"/>
-            </w:tcBorders>
-            <w:shd w:val="clear" w:color="auto" w:fill="auto"/>
-            <w:vAlign w:val="bottom"/>
-            <w:hideMark/>
-          </w:tcPr>
-          <w:p>
-            <w:pPr>
-              <w:widowControl/>
-              <w:spacing w:line="240" w:lineRule="auto"/>
-              <w:rPr>
-                <w:rFonts w:ascii="Arial" w:hAnsi="Arial" w:cs="Arial"/>
-                <w:lang w:val="es-PE" w:eastAsia="es-PE"/>
-              </w:rPr>
-            </w:pPr>
-            <w:r>
-              <w:rPr>
-                <w:rFonts w:ascii="Arial" w:hAnsi="Arial" w:cs="Arial"/>
-                <w:lang w:val="es-PE" w:eastAsia="es-PE"/>
-              </w:rPr>
-              <w:t>Funcionalidad que le permite al usuario realizar una oferta por el producto.</w:t>
-            </w:r>
-          </w:p>
-        </w:tc>
-      </w:tr>
-      <w:tr>
-        <w:trPr>
-          <w:trHeight w:val="342"/>
-        </w:trPr>
-        <w:tc>
-          <w:tcPr>
-            <w:tcW w:w="2960" w:type="dxa"/>
-            <w:tcBorders>
-              <w:top w:val="nil"/>
-              <w:left w:val="single" w:sz="8" w:space="0" w:color="auto"/>
-              <w:bottom w:val="single" w:sz="4" w:space="0" w:color="auto"/>
-              <w:right w:val="single" w:sz="4" w:space="0" w:color="auto"/>
-            </w:tcBorders>
-            <w:shd w:val="clear" w:color="auto" w:fill="auto"/>
-            <w:vAlign w:val="bottom"/>
-            <w:hideMark/>
-          </w:tcPr>
-          <w:p>
-            <w:pPr>
-              <w:widowControl/>
-              <w:spacing w:line="240" w:lineRule="auto"/>
-              <w:rPr>
-                <w:rFonts w:ascii="Arial" w:hAnsi="Arial" w:cs="Arial"/>
-                <w:b/>
-                <w:bCs/>
-                <w:lang w:val="es-PE" w:eastAsia="es-PE"/>
-              </w:rPr>
-            </w:pPr>
-            <w:r>
-              <w:rPr>
-                <w:rFonts w:ascii="Arial" w:hAnsi="Arial" w:cs="Arial"/>
-                <w:b/>
-                <w:bCs/>
-                <w:lang w:val="es-PE" w:eastAsia="es-PE"/>
-              </w:rPr>
-              <w:t>Precondición</w:t>
-            </w:r>
-          </w:p>
-        </w:tc>
-        <w:tc>
-          <w:tcPr>
-            <w:tcW w:w="7520" w:type="dxa"/>
-            <w:gridSpan w:val="2"/>
-            <w:tcBorders>
-              <w:top w:val="single" w:sz="4" w:space="0" w:color="auto"/>
-              <w:left w:val="nil"/>
-              <w:bottom w:val="single" w:sz="4" w:space="0" w:color="auto"/>
-              <w:right w:val="single" w:sz="8" w:space="0" w:color="000000"/>
-            </w:tcBorders>
-            <w:shd w:val="clear" w:color="auto" w:fill="auto"/>
-            <w:vAlign w:val="bottom"/>
-            <w:hideMark/>
-          </w:tcPr>
-          <w:p>
-            <w:pPr>
-              <w:widowControl/>
-              <w:spacing w:line="240" w:lineRule="auto"/>
-              <w:rPr>
-                <w:rFonts w:ascii="Arial" w:hAnsi="Arial" w:cs="Arial"/>
-                <w:lang w:val="es-PE" w:eastAsia="es-PE"/>
-              </w:rPr>
-            </w:pPr>
-            <w:r>
-              <w:rPr>
-                <w:rFonts w:ascii="Arial" w:hAnsi="Arial" w:cs="Arial"/>
-                <w:lang w:val="es-PE" w:eastAsia="es-PE"/>
-              </w:rPr>
-              <w:t>Ser usuario del sistema, es decir haberse registrado.</w:t>
-            </w:r>
-          </w:p>
-          <w:p>
-            <w:pPr>
-              <w:widowControl/>
-              <w:spacing w:line="240" w:lineRule="auto"/>
-              <w:rPr>
-                <w:rFonts w:ascii="Arial" w:hAnsi="Arial" w:cs="Arial"/>
-                <w:lang w:val="es-PE" w:eastAsia="es-PE"/>
-              </w:rPr>
-            </w:pPr>
-            <w:r>
-              <w:rPr>
-                <w:rFonts w:ascii="Arial" w:hAnsi="Arial" w:cs="Arial"/>
-                <w:lang w:val="es-PE" w:eastAsia="es-PE"/>
-              </w:rPr>
-              <w:t>Haberse autenticado.</w:t>
-            </w:r>
-          </w:p>
-          <w:p>
-            <w:pPr>
-              <w:widowControl/>
-              <w:spacing w:line="240" w:lineRule="auto"/>
-              <w:rPr>
-                <w:rFonts w:ascii="Arial" w:hAnsi="Arial" w:cs="Arial"/>
-                <w:lang w:val="es-PE" w:eastAsia="es-PE"/>
-              </w:rPr>
-            </w:pPr>
-            <w:r>
-              <w:rPr>
-                <w:rFonts w:ascii="Arial" w:hAnsi="Arial" w:cs="Arial"/>
-                <w:lang w:val="es-PE" w:eastAsia="es-PE"/>
-              </w:rPr>
-              <w:t>Haber realizado la búsqueda de la subasta que le interesa y haber ingresado al detalle de esta.</w:t>
-            </w:r>
-          </w:p>
-        </w:tc>
-      </w:tr>
-      <w:tr>
-        <w:trPr>
-          <w:trHeight w:val="315"/>
-        </w:trPr>
-        <w:tc>
-          <w:tcPr>
-            <w:tcW w:w="2960" w:type="dxa"/>
-            <w:vMerge w:val="restart"/>
-            <w:tcBorders>
-              <w:top w:val="nil"/>
-              <w:left w:val="single" w:sz="8" w:space="0" w:color="auto"/>
-              <w:bottom w:val="single" w:sz="4" w:space="0" w:color="auto"/>
-              <w:right w:val="single" w:sz="4" w:space="0" w:color="auto"/>
-            </w:tcBorders>
-            <w:shd w:val="clear" w:color="auto" w:fill="auto"/>
-            <w:vAlign w:val="center"/>
-            <w:hideMark/>
-          </w:tcPr>
-          <w:p>
-            <w:pPr>
-              <w:widowControl/>
-              <w:spacing w:line="240" w:lineRule="auto"/>
-              <w:jc w:val="center"/>
-              <w:rPr>
-                <w:rFonts w:ascii="Arial" w:hAnsi="Arial" w:cs="Arial"/>
-                <w:b/>
-                <w:bCs/>
-                <w:lang w:val="es-PE" w:eastAsia="es-PE"/>
-              </w:rPr>
-            </w:pPr>
-            <w:r>
-              <w:rPr>
-                <w:rFonts w:ascii="Arial" w:hAnsi="Arial" w:cs="Arial"/>
-                <w:b/>
-                <w:bCs/>
-                <w:lang w:val="es-PE" w:eastAsia="es-PE"/>
-              </w:rPr>
-              <w:t>Flujo Principal</w:t>
-            </w:r>
-          </w:p>
-        </w:tc>
-        <w:tc>
-          <w:tcPr>
-            <w:tcW w:w="3760" w:type="dxa"/>
-            <w:tcBorders>
-              <w:top w:val="nil"/>
-              <w:left w:val="nil"/>
-              <w:bottom w:val="single" w:sz="4" w:space="0" w:color="auto"/>
-              <w:right w:val="single" w:sz="4" w:space="0" w:color="auto"/>
-            </w:tcBorders>
-            <w:shd w:val="clear" w:color="auto" w:fill="auto"/>
-            <w:vAlign w:val="bottom"/>
-            <w:hideMark/>
-          </w:tcPr>
-          <w:p>
-            <w:pPr>
-              <w:widowControl/>
-              <w:spacing w:line="240" w:lineRule="auto"/>
-              <w:jc w:val="center"/>
-              <w:rPr>
-                <w:rFonts w:ascii="Arial" w:hAnsi="Arial" w:cs="Arial"/>
-                <w:b/>
-                <w:bCs/>
-                <w:lang w:val="es-PE" w:eastAsia="es-PE"/>
-              </w:rPr>
-            </w:pPr>
-            <w:r>
-              <w:rPr>
-                <w:rFonts w:ascii="Arial" w:hAnsi="Arial" w:cs="Arial"/>
-                <w:b/>
-                <w:bCs/>
-                <w:lang w:val="es-PE" w:eastAsia="es-PE"/>
-              </w:rPr>
-              <w:t>Acción actor</w:t>
-            </w:r>
-          </w:p>
-        </w:tc>
-        <w:tc>
-          <w:tcPr>
-            <w:tcW w:w="3760" w:type="dxa"/>
-            <w:tcBorders>
-              <w:top w:val="nil"/>
-              <w:left w:val="nil"/>
-              <w:bottom w:val="single" w:sz="4" w:space="0" w:color="auto"/>
-              <w:right w:val="single" w:sz="8" w:space="0" w:color="auto"/>
-            </w:tcBorders>
-            <w:shd w:val="clear" w:color="auto" w:fill="auto"/>
-            <w:vAlign w:val="bottom"/>
-            <w:hideMark/>
-          </w:tcPr>
-          <w:p>
-            <w:pPr>
-              <w:widowControl/>
-              <w:spacing w:line="240" w:lineRule="auto"/>
-              <w:jc w:val="center"/>
-              <w:rPr>
-                <w:rFonts w:ascii="Arial" w:hAnsi="Arial" w:cs="Arial"/>
-                <w:b/>
-                <w:bCs/>
-                <w:lang w:val="es-PE" w:eastAsia="es-PE"/>
-              </w:rPr>
-            </w:pPr>
-            <w:r>
-              <w:rPr>
-                <w:rFonts w:ascii="Arial" w:hAnsi="Arial" w:cs="Arial"/>
-                <w:b/>
-                <w:bCs/>
-                <w:lang w:val="es-PE" w:eastAsia="es-PE"/>
-              </w:rPr>
-              <w:t>Acción sistema</w:t>
-            </w:r>
-          </w:p>
-        </w:tc>
-      </w:tr>
-      <w:tr>
-        <w:trPr>
-          <w:trHeight w:val="799"/>
-        </w:trPr>
-        <w:tc>
-          <w:tcPr>
-            <w:tcW w:w="2960" w:type="dxa"/>
-            <w:vMerge/>
-            <w:tcBorders>
-              <w:top w:val="nil"/>
-              <w:left w:val="single" w:sz="8" w:space="0" w:color="auto"/>
-              <w:bottom w:val="single" w:sz="4" w:space="0" w:color="auto"/>
-              <w:right w:val="single" w:sz="4" w:space="0" w:color="auto"/>
-            </w:tcBorders>
-            <w:vAlign w:val="center"/>
-            <w:hideMark/>
-          </w:tcPr>
-          <w:p>
-            <w:pPr>
-              <w:widowControl/>
-              <w:spacing w:line="240" w:lineRule="auto"/>
-              <w:rPr>
-                <w:rFonts w:ascii="Arial" w:hAnsi="Arial" w:cs="Arial"/>
-                <w:b/>
-                <w:bCs/>
-                <w:lang w:val="es-PE" w:eastAsia="es-PE"/>
-              </w:rPr>
-            </w:pPr>
-          </w:p>
-        </w:tc>
-        <w:tc>
-          <w:tcPr>
-            <w:tcW w:w="3760" w:type="dxa"/>
-            <w:tcBorders>
-              <w:top w:val="nil"/>
-              <w:left w:val="nil"/>
-              <w:bottom w:val="single" w:sz="4" w:space="0" w:color="auto"/>
-              <w:right w:val="single" w:sz="4" w:space="0" w:color="auto"/>
-            </w:tcBorders>
-            <w:shd w:val="clear" w:color="auto" w:fill="auto"/>
-            <w:hideMark/>
-          </w:tcPr>
-          <w:p>
-            <w:pPr>
-              <w:widowControl/>
-              <w:spacing w:line="240" w:lineRule="auto"/>
-              <w:rPr>
-                <w:rFonts w:ascii="Arial" w:hAnsi="Arial" w:cs="Arial"/>
-                <w:lang w:val="es-PE" w:eastAsia="es-PE"/>
-              </w:rPr>
-            </w:pPr>
-            <w:r>
-              <w:rPr>
-                <w:rFonts w:ascii="Arial" w:hAnsi="Arial" w:cs="Arial"/>
-                <w:lang w:val="es-PE" w:eastAsia="es-PE"/>
-              </w:rPr>
-              <w:t>1) El usuario se encuentra en pantalla de detalle de la subasta y decide realizar una oferta.</w:t>
-            </w:r>
-          </w:p>
-        </w:tc>
-        <w:tc>
-          <w:tcPr>
-            <w:tcW w:w="3760" w:type="dxa"/>
-            <w:tcBorders>
-              <w:top w:val="nil"/>
-              <w:left w:val="nil"/>
-              <w:bottom w:val="single" w:sz="4" w:space="0" w:color="auto"/>
-              <w:right w:val="single" w:sz="8" w:space="0" w:color="auto"/>
-            </w:tcBorders>
-            <w:shd w:val="clear" w:color="auto" w:fill="auto"/>
-            <w:hideMark/>
-          </w:tcPr>
-          <w:p>
-            <w:pPr>
-              <w:widowControl/>
-              <w:spacing w:line="240" w:lineRule="auto"/>
-              <w:rPr>
-                <w:rFonts w:ascii="Arial" w:hAnsi="Arial" w:cs="Arial"/>
-                <w:lang w:val="es-PE" w:eastAsia="es-PE"/>
-              </w:rPr>
-            </w:pPr>
-            <w:r>
-              <w:rPr>
-                <w:rFonts w:ascii="Arial" w:hAnsi="Arial" w:cs="Arial"/>
-                <w:lang w:val="es-PE" w:eastAsia="es-PE"/>
-              </w:rPr>
-              <w:t>2) EL sistema presenta un pop-up en la que pide que ingrese el monto de la oferta.</w:t>
-            </w:r>
-          </w:p>
-        </w:tc>
-      </w:tr>
-      <w:tr>
-        <w:trPr>
-          <w:trHeight w:val="782"/>
-        </w:trPr>
-        <w:tc>
-          <w:tcPr>
-            <w:tcW w:w="2960" w:type="dxa"/>
-            <w:vMerge/>
-            <w:tcBorders>
-              <w:top w:val="nil"/>
-              <w:left w:val="single" w:sz="8" w:space="0" w:color="auto"/>
-              <w:bottom w:val="single" w:sz="4" w:space="0" w:color="auto"/>
-              <w:right w:val="single" w:sz="4" w:space="0" w:color="auto"/>
-            </w:tcBorders>
-            <w:vAlign w:val="center"/>
-            <w:hideMark/>
-          </w:tcPr>
-          <w:p>
-            <w:pPr>
-              <w:widowControl/>
-              <w:spacing w:line="240" w:lineRule="auto"/>
-              <w:rPr>
-                <w:rFonts w:ascii="Arial" w:hAnsi="Arial" w:cs="Arial"/>
-                <w:b/>
-                <w:bCs/>
-                <w:lang w:val="es-PE" w:eastAsia="es-PE"/>
-              </w:rPr>
-            </w:pPr>
-          </w:p>
-        </w:tc>
-        <w:tc>
-          <w:tcPr>
-            <w:tcW w:w="3760" w:type="dxa"/>
-            <w:tcBorders>
-              <w:top w:val="single" w:sz="4" w:space="0" w:color="auto"/>
-              <w:left w:val="nil"/>
-              <w:bottom w:val="single" w:sz="4" w:space="0" w:color="auto"/>
-              <w:right w:val="single" w:sz="4" w:space="0" w:color="auto"/>
-            </w:tcBorders>
-            <w:shd w:val="clear" w:color="auto" w:fill="auto"/>
-            <w:hideMark/>
-          </w:tcPr>
-          <w:p>
-            <w:pPr>
-              <w:widowControl/>
-              <w:spacing w:line="240" w:lineRule="auto"/>
-              <w:rPr>
-                <w:rFonts w:ascii="Arial" w:hAnsi="Arial" w:cs="Arial"/>
-                <w:lang w:val="es-PE" w:eastAsia="es-PE"/>
-              </w:rPr>
-            </w:pPr>
-            <w:r>
-              <w:rPr>
-                <w:rFonts w:ascii="Arial" w:hAnsi="Arial" w:cs="Arial"/>
-                <w:lang w:val="es-PE" w:eastAsia="es-PE"/>
-              </w:rPr>
-              <w:t>3) Ingresa el monto de la oferta.</w:t>
-            </w:r>
-          </w:p>
-        </w:tc>
-        <w:tc>
-          <w:tcPr>
-            <w:tcW w:w="3760" w:type="dxa"/>
-            <w:tcBorders>
-              <w:top w:val="nil"/>
-              <w:left w:val="nil"/>
-              <w:bottom w:val="single" w:sz="4" w:space="0" w:color="auto"/>
-              <w:right w:val="single" w:sz="8" w:space="0" w:color="auto"/>
-            </w:tcBorders>
-            <w:shd w:val="clear" w:color="auto" w:fill="auto"/>
-            <w:hideMark/>
-          </w:tcPr>
-          <w:p>
-            <w:pPr>
-              <w:widowControl/>
-              <w:spacing w:line="240" w:lineRule="auto"/>
-              <w:rPr>
-                <w:rFonts w:ascii="Arial" w:hAnsi="Arial" w:cs="Arial"/>
-                <w:lang w:val="es-PE" w:eastAsia="es-PE"/>
-              </w:rPr>
-            </w:pPr>
-            <w:r>
-              <w:rPr>
-                <w:rFonts w:ascii="Arial" w:hAnsi="Arial" w:cs="Arial"/>
-                <w:lang w:val="es-PE" w:eastAsia="es-PE"/>
-              </w:rPr>
-              <w:t>4) El sistema valida si el usuario cuenta con saldo suficiente para realizar la oferta.</w:t>
-            </w:r>
-          </w:p>
-          <w:p>
-            <w:pPr>
-              <w:widowControl/>
-              <w:spacing w:line="240" w:lineRule="auto"/>
-              <w:rPr>
-                <w:rFonts w:ascii="Arial" w:hAnsi="Arial" w:cs="Arial"/>
-                <w:lang w:val="es-PE" w:eastAsia="es-PE"/>
-              </w:rPr>
-            </w:pPr>
-            <w:r>
-              <w:rPr>
-                <w:rFonts w:ascii="Arial" w:hAnsi="Arial" w:cs="Arial"/>
-                <w:lang w:val="es-PE" w:eastAsia="es-PE"/>
-              </w:rPr>
-              <w:t>El sistema resta el monto de la oferta del saldo del usuario.</w:t>
-            </w:r>
-          </w:p>
-        </w:tc>
-      </w:tr>
-      <w:tr>
-        <w:trPr>
-          <w:trHeight w:val="1322"/>
-        </w:trPr>
-        <w:tc>
-          <w:tcPr>
-            <w:tcW w:w="2960" w:type="dxa"/>
-            <w:tcBorders>
-              <w:top w:val="single" w:sz="4" w:space="0" w:color="auto"/>
-              <w:left w:val="single" w:sz="4" w:space="0" w:color="auto"/>
-              <w:bottom w:val="single" w:sz="4" w:space="0" w:color="auto"/>
-              <w:right w:val="single" w:sz="4" w:space="0" w:color="auto"/>
-            </w:tcBorders>
-            <w:shd w:val="clear" w:color="auto" w:fill="auto"/>
-            <w:vAlign w:val="center"/>
-            <w:hideMark/>
-          </w:tcPr>
-          <w:p>
-            <w:pPr>
-              <w:widowControl/>
-              <w:spacing w:line="240" w:lineRule="auto"/>
-              <w:jc w:val="center"/>
-              <w:rPr>
-                <w:rFonts w:ascii="Arial" w:hAnsi="Arial" w:cs="Arial"/>
-                <w:b/>
-                <w:bCs/>
-                <w:lang w:val="es-PE" w:eastAsia="es-PE"/>
-              </w:rPr>
-            </w:pPr>
-            <w:r>
-              <w:rPr>
-                <w:rFonts w:ascii="Arial" w:hAnsi="Arial" w:cs="Arial"/>
-                <w:b/>
-                <w:bCs/>
-                <w:lang w:val="es-PE" w:eastAsia="es-PE"/>
-              </w:rPr>
-              <w:t>Flujo Alternativo 1</w:t>
-            </w:r>
-          </w:p>
-        </w:tc>
-        <w:tc>
-          <w:tcPr>
-            <w:tcW w:w="3760" w:type="dxa"/>
-            <w:tcBorders>
-              <w:top w:val="single" w:sz="4" w:space="0" w:color="auto"/>
-              <w:left w:val="nil"/>
-              <w:bottom w:val="single" w:sz="4" w:space="0" w:color="auto"/>
-              <w:right w:val="single" w:sz="4" w:space="0" w:color="auto"/>
-            </w:tcBorders>
-            <w:shd w:val="clear" w:color="auto" w:fill="auto"/>
-            <w:hideMark/>
-          </w:tcPr>
-          <w:p>
-            <w:pPr>
-              <w:spacing w:line="240" w:lineRule="auto"/>
-              <w:rPr>
-                <w:rFonts w:ascii="Arial" w:hAnsi="Arial" w:cs="Arial"/>
-                <w:lang w:val="es-PE" w:eastAsia="es-PE"/>
-              </w:rPr>
-            </w:pPr>
-            <w:r>
-              <w:rPr>
-                <w:rFonts w:ascii="Arial" w:hAnsi="Arial" w:cs="Arial"/>
-                <w:lang w:val="es-PE" w:eastAsia="es-PE"/>
-              </w:rPr>
-              <w:t>3.1) el usuario no rellena uno o más campos requeridos y realiza la confirmación de la creación de la subasta.</w:t>
-            </w:r>
-          </w:p>
-        </w:tc>
-        <w:tc>
-          <w:tcPr>
-            <w:tcW w:w="3760" w:type="dxa"/>
-            <w:tcBorders>
-              <w:top w:val="single" w:sz="4" w:space="0" w:color="auto"/>
-              <w:left w:val="nil"/>
-              <w:right w:val="single" w:sz="4" w:space="0" w:color="auto"/>
-            </w:tcBorders>
-            <w:shd w:val="clear" w:color="auto" w:fill="auto"/>
-            <w:hideMark/>
-          </w:tcPr>
-          <w:p>
-            <w:pPr>
-              <w:widowControl/>
-              <w:spacing w:line="240" w:lineRule="auto"/>
-              <w:rPr>
-                <w:rFonts w:ascii="Arial" w:hAnsi="Arial" w:cs="Arial"/>
-                <w:lang w:val="es-PE" w:eastAsia="es-PE"/>
-              </w:rPr>
-            </w:pPr>
-            <w:r>
-              <w:rPr>
-                <w:rFonts w:ascii="Arial" w:hAnsi="Arial" w:cs="Arial"/>
-                <w:lang w:val="es-PE" w:eastAsia="es-PE"/>
-              </w:rPr>
-              <w:t>3.2) El sistema volverá mostrar la pantalla de creación de subasta indicando los campos faltantes a rellenar y también mostrando un mensaje de error al crear la subasta.</w:t>
-            </w:r>
-          </w:p>
-        </w:tc>
-      </w:tr>
-      <w:tr>
-        <w:trPr>
-          <w:trHeight w:val="342"/>
-        </w:trPr>
-        <w:tc>
-          <w:tcPr>
-            <w:tcW w:w="2960" w:type="dxa"/>
-            <w:tcBorders>
-              <w:top w:val="single" w:sz="4" w:space="0" w:color="auto"/>
-              <w:left w:val="single" w:sz="4" w:space="0" w:color="auto"/>
-              <w:bottom w:val="single" w:sz="4" w:space="0" w:color="auto"/>
-              <w:right w:val="single" w:sz="4" w:space="0" w:color="auto"/>
-            </w:tcBorders>
-            <w:shd w:val="clear" w:color="auto" w:fill="auto"/>
-            <w:vAlign w:val="bottom"/>
-            <w:hideMark/>
-          </w:tcPr>
-          <w:p>
-            <w:pPr>
-              <w:widowControl/>
-              <w:spacing w:line="240" w:lineRule="auto"/>
-              <w:rPr>
-                <w:rFonts w:ascii="Arial" w:hAnsi="Arial" w:cs="Arial"/>
-                <w:b/>
-                <w:bCs/>
-                <w:lang w:val="es-PE" w:eastAsia="es-PE"/>
-              </w:rPr>
-            </w:pPr>
-            <w:r>
-              <w:rPr>
-                <w:rFonts w:ascii="Arial" w:hAnsi="Arial" w:cs="Arial"/>
-                <w:b/>
-                <w:bCs/>
-                <w:lang w:val="es-PE" w:eastAsia="es-PE"/>
-              </w:rPr>
-              <w:t>Postcondición</w:t>
-            </w:r>
-          </w:p>
-        </w:tc>
-        <w:tc>
-          <w:tcPr>
-            <w:tcW w:w="7520" w:type="dxa"/>
-            <w:gridSpan w:val="2"/>
-            <w:tcBorders>
-              <w:top w:val="single" w:sz="4" w:space="0" w:color="auto"/>
-              <w:left w:val="nil"/>
-              <w:bottom w:val="single" w:sz="4" w:space="0" w:color="auto"/>
-              <w:right w:val="single" w:sz="8" w:space="0" w:color="000000"/>
-            </w:tcBorders>
-            <w:shd w:val="clear" w:color="auto" w:fill="auto"/>
-            <w:vAlign w:val="bottom"/>
-            <w:hideMark/>
-          </w:tcPr>
-          <w:p>
-            <w:pPr>
-              <w:widowControl/>
-              <w:spacing w:line="240" w:lineRule="auto"/>
-              <w:rPr>
-                <w:rFonts w:ascii="Arial" w:hAnsi="Arial" w:cs="Arial"/>
-                <w:lang w:val="es-PE" w:eastAsia="es-PE"/>
-              </w:rPr>
-            </w:pPr>
-            <w:r>
-              <w:rPr>
-                <w:rFonts w:ascii="Arial" w:hAnsi="Arial" w:cs="Arial"/>
-                <w:lang w:val="es-PE" w:eastAsia="es-PE"/>
-              </w:rPr>
-              <w:t> Subasta creada y pública para cualquier usuario he internauta.</w:t>
-            </w:r>
-          </w:p>
-        </w:tc>
-      </w:tr>
-      <w:tr>
-        <w:trPr>
-          <w:trHeight w:val="799"/>
-        </w:trPr>
-        <w:tc>
-          <w:tcPr>
-            <w:tcW w:w="2960" w:type="dxa"/>
-            <w:tcBorders>
-              <w:top w:val="nil"/>
-              <w:left w:val="single" w:sz="8" w:space="0" w:color="auto"/>
-              <w:bottom w:val="single" w:sz="4" w:space="0" w:color="auto"/>
-              <w:right w:val="single" w:sz="4" w:space="0" w:color="auto"/>
-            </w:tcBorders>
-            <w:shd w:val="clear" w:color="auto" w:fill="auto"/>
-            <w:vAlign w:val="center"/>
-            <w:hideMark/>
-          </w:tcPr>
-          <w:p>
-            <w:pPr>
-              <w:widowControl/>
-              <w:spacing w:line="240" w:lineRule="auto"/>
-              <w:jc w:val="center"/>
-              <w:rPr>
-                <w:rFonts w:ascii="Arial" w:hAnsi="Arial" w:cs="Arial"/>
-                <w:b/>
-                <w:bCs/>
-                <w:lang w:val="es-PE" w:eastAsia="es-PE"/>
-              </w:rPr>
-            </w:pPr>
-            <w:r>
-              <w:rPr>
-                <w:rFonts w:ascii="Arial" w:hAnsi="Arial" w:cs="Arial"/>
-                <w:b/>
-                <w:bCs/>
-                <w:lang w:val="es-PE" w:eastAsia="es-PE"/>
-              </w:rPr>
-              <w:t>Flujo Excepcional</w:t>
-            </w:r>
-          </w:p>
-        </w:tc>
-        <w:tc>
-          <w:tcPr>
-            <w:tcW w:w="3760" w:type="dxa"/>
-            <w:tcBorders>
-              <w:top w:val="nil"/>
-              <w:left w:val="nil"/>
-              <w:bottom w:val="single" w:sz="4" w:space="0" w:color="auto"/>
-              <w:right w:val="single" w:sz="4" w:space="0" w:color="auto"/>
-            </w:tcBorders>
-            <w:shd w:val="clear" w:color="auto" w:fill="auto"/>
-            <w:hideMark/>
-          </w:tcPr>
-          <w:p>
-            <w:pPr>
-              <w:widowControl/>
-              <w:spacing w:line="240" w:lineRule="auto"/>
-              <w:rPr>
-                <w:rFonts w:ascii="Arial" w:hAnsi="Arial" w:cs="Arial"/>
-                <w:lang w:val="es-PE" w:eastAsia="es-PE"/>
-              </w:rPr>
-            </w:pPr>
-          </w:p>
-        </w:tc>
-        <w:tc>
-          <w:tcPr>
-            <w:tcW w:w="3760" w:type="dxa"/>
-            <w:tcBorders>
-              <w:top w:val="nil"/>
-              <w:left w:val="nil"/>
-              <w:bottom w:val="single" w:sz="4" w:space="0" w:color="auto"/>
-              <w:right w:val="single" w:sz="8" w:space="0" w:color="auto"/>
-            </w:tcBorders>
-            <w:shd w:val="clear" w:color="auto" w:fill="auto"/>
-            <w:hideMark/>
-          </w:tcPr>
-          <w:p>
-            <w:pPr>
-              <w:widowControl/>
-              <w:spacing w:line="240" w:lineRule="auto"/>
-              <w:rPr>
-                <w:rFonts w:ascii="Arial" w:hAnsi="Arial" w:cs="Arial"/>
-                <w:lang w:val="es-PE" w:eastAsia="es-PE"/>
-              </w:rPr>
-            </w:pPr>
-          </w:p>
-        </w:tc>
-      </w:tr>
-      <w:tr>
-        <w:trPr>
-          <w:trHeight w:val="342"/>
-        </w:trPr>
-        <w:tc>
-          <w:tcPr>
-            <w:tcW w:w="2960" w:type="dxa"/>
-            <w:tcBorders>
-              <w:top w:val="nil"/>
-              <w:left w:val="single" w:sz="8" w:space="0" w:color="auto"/>
-              <w:bottom w:val="single" w:sz="4" w:space="0" w:color="auto"/>
-              <w:right w:val="single" w:sz="4" w:space="0" w:color="auto"/>
-            </w:tcBorders>
-            <w:shd w:val="clear" w:color="auto" w:fill="auto"/>
-            <w:vAlign w:val="bottom"/>
-            <w:hideMark/>
-          </w:tcPr>
-          <w:p>
-            <w:pPr>
-              <w:widowControl/>
-              <w:spacing w:line="240" w:lineRule="auto"/>
-              <w:rPr>
-                <w:rFonts w:ascii="Arial" w:hAnsi="Arial" w:cs="Arial"/>
-                <w:b/>
-                <w:bCs/>
-                <w:lang w:val="es-PE" w:eastAsia="es-PE"/>
-              </w:rPr>
-            </w:pPr>
-            <w:r>
-              <w:rPr>
-                <w:rFonts w:ascii="Arial" w:hAnsi="Arial" w:cs="Arial"/>
-                <w:b/>
-                <w:bCs/>
-                <w:lang w:val="es-PE" w:eastAsia="es-PE"/>
-              </w:rPr>
-              <w:t>Frecuencia</w:t>
-            </w:r>
-          </w:p>
-        </w:tc>
-        <w:tc>
-          <w:tcPr>
-            <w:tcW w:w="7520" w:type="dxa"/>
-            <w:gridSpan w:val="2"/>
-            <w:tcBorders>
-              <w:top w:val="single" w:sz="4" w:space="0" w:color="auto"/>
-              <w:left w:val="nil"/>
-              <w:bottom w:val="single" w:sz="4" w:space="0" w:color="auto"/>
-              <w:right w:val="single" w:sz="8" w:space="0" w:color="000000"/>
-            </w:tcBorders>
-            <w:shd w:val="clear" w:color="auto" w:fill="auto"/>
-            <w:hideMark/>
-          </w:tcPr>
-          <w:p>
-            <w:pPr>
-              <w:widowControl/>
-              <w:spacing w:line="240" w:lineRule="auto"/>
-              <w:rPr>
-                <w:rFonts w:ascii="Arial" w:hAnsi="Arial" w:cs="Arial"/>
-                <w:lang w:val="es-PE" w:eastAsia="es-PE"/>
-              </w:rPr>
-            </w:pPr>
-            <w:r>
-              <w:rPr>
-                <w:rFonts w:ascii="Arial" w:hAnsi="Arial" w:cs="Arial"/>
-                <w:lang w:val="es-PE" w:eastAsia="es-PE"/>
-              </w:rPr>
-              <w:t> Muy frecuente</w:t>
-            </w:r>
-          </w:p>
-        </w:tc>
-      </w:tr>
-      <w:tr>
-        <w:trPr>
-          <w:trHeight w:val="342"/>
-        </w:trPr>
-        <w:tc>
-          <w:tcPr>
-            <w:tcW w:w="2960" w:type="dxa"/>
-            <w:tcBorders>
-              <w:top w:val="nil"/>
-              <w:left w:val="single" w:sz="8" w:space="0" w:color="auto"/>
-              <w:bottom w:val="single" w:sz="4" w:space="0" w:color="auto"/>
-              <w:right w:val="single" w:sz="4" w:space="0" w:color="auto"/>
-            </w:tcBorders>
-            <w:shd w:val="clear" w:color="auto" w:fill="auto"/>
-            <w:vAlign w:val="bottom"/>
-            <w:hideMark/>
-          </w:tcPr>
-          <w:p>
-            <w:pPr>
-              <w:widowControl/>
-              <w:spacing w:line="240" w:lineRule="auto"/>
-              <w:rPr>
-                <w:rFonts w:ascii="Arial" w:hAnsi="Arial" w:cs="Arial"/>
-                <w:b/>
-                <w:bCs/>
-                <w:lang w:val="es-PE" w:eastAsia="es-PE"/>
-              </w:rPr>
-            </w:pPr>
-            <w:r>
-              <w:rPr>
-                <w:rFonts w:ascii="Arial" w:hAnsi="Arial" w:cs="Arial"/>
-                <w:b/>
-                <w:bCs/>
-                <w:lang w:val="es-PE" w:eastAsia="es-PE"/>
-              </w:rPr>
-              <w:t>Importancia</w:t>
-            </w:r>
-          </w:p>
-        </w:tc>
-        <w:tc>
-          <w:tcPr>
-            <w:tcW w:w="7520" w:type="dxa"/>
-            <w:gridSpan w:val="2"/>
-            <w:tcBorders>
-              <w:top w:val="single" w:sz="4" w:space="0" w:color="auto"/>
-              <w:left w:val="nil"/>
-              <w:bottom w:val="single" w:sz="4" w:space="0" w:color="auto"/>
-              <w:right w:val="single" w:sz="8" w:space="0" w:color="000000"/>
-            </w:tcBorders>
-            <w:shd w:val="clear" w:color="auto" w:fill="auto"/>
-            <w:hideMark/>
-          </w:tcPr>
-          <w:p>
-            <w:pPr>
-              <w:widowControl/>
-              <w:spacing w:line="240" w:lineRule="auto"/>
-              <w:rPr>
-                <w:rFonts w:ascii="Arial" w:hAnsi="Arial" w:cs="Arial"/>
-                <w:lang w:val="es-PE" w:eastAsia="es-PE"/>
-              </w:rPr>
-            </w:pPr>
-            <w:r>
-              <w:rPr>
-                <w:rFonts w:ascii="Arial" w:hAnsi="Arial" w:cs="Arial"/>
-                <w:lang w:val="es-PE" w:eastAsia="es-PE"/>
-              </w:rPr>
-              <w:t> Muy alta</w:t>
-            </w:r>
-          </w:p>
-        </w:tc>
-      </w:tr>
-      <w:tr>
-        <w:trPr>
-          <w:trHeight w:val="342"/>
-        </w:trPr>
-        <w:tc>
-          <w:tcPr>
-            <w:tcW w:w="2960" w:type="dxa"/>
-            <w:tcBorders>
-              <w:top w:val="nil"/>
-              <w:left w:val="single" w:sz="8" w:space="0" w:color="auto"/>
-              <w:bottom w:val="single" w:sz="8" w:space="0" w:color="auto"/>
-              <w:right w:val="single" w:sz="4" w:space="0" w:color="auto"/>
-            </w:tcBorders>
-            <w:shd w:val="clear" w:color="auto" w:fill="auto"/>
-            <w:vAlign w:val="bottom"/>
-            <w:hideMark/>
-          </w:tcPr>
-          <w:p>
-            <w:pPr>
-              <w:widowControl/>
-              <w:spacing w:line="240" w:lineRule="auto"/>
-              <w:rPr>
-                <w:rFonts w:ascii="Arial" w:hAnsi="Arial" w:cs="Arial"/>
-                <w:b/>
-                <w:bCs/>
-                <w:lang w:val="es-PE" w:eastAsia="es-PE"/>
-              </w:rPr>
-            </w:pPr>
-            <w:r>
-              <w:rPr>
-                <w:rFonts w:ascii="Arial" w:hAnsi="Arial" w:cs="Arial"/>
-                <w:b/>
-                <w:bCs/>
-                <w:lang w:val="es-PE" w:eastAsia="es-PE"/>
-              </w:rPr>
-              <w:t>Comentarios</w:t>
-            </w:r>
-          </w:p>
-        </w:tc>
-        <w:tc>
-          <w:tcPr>
-            <w:tcW w:w="7520" w:type="dxa"/>
-            <w:gridSpan w:val="2"/>
-            <w:tcBorders>
-              <w:top w:val="single" w:sz="4" w:space="0" w:color="auto"/>
-              <w:left w:val="nil"/>
-              <w:bottom w:val="single" w:sz="8" w:space="0" w:color="auto"/>
-              <w:right w:val="single" w:sz="8" w:space="0" w:color="000000"/>
-            </w:tcBorders>
-            <w:shd w:val="clear" w:color="auto" w:fill="auto"/>
-            <w:vAlign w:val="bottom"/>
-            <w:hideMark/>
-          </w:tcPr>
-          <w:p>
-            <w:pPr>
-              <w:widowControl/>
-              <w:spacing w:line="240" w:lineRule="auto"/>
-              <w:rPr>
-                <w:rFonts w:ascii="Arial" w:hAnsi="Arial" w:cs="Arial"/>
-                <w:lang w:val="es-PE" w:eastAsia="es-PE"/>
-              </w:rPr>
-            </w:pPr>
-            <w:r>
-              <w:rPr>
-                <w:rFonts w:ascii="Arial" w:hAnsi="Arial" w:cs="Arial"/>
-                <w:lang w:val="es-PE" w:eastAsia="es-PE"/>
-              </w:rPr>
-              <w:t> </w:t>
-            </w:r>
-          </w:p>
-        </w:tc>
-      </w:tr>
-    </w:tbl>
-    <w:p>
-      <w:pPr>
-        <w:ind w:left="1440" w:firstLine="12"/>
-        <w:rPr>
-          <w:rFonts w:ascii="Times New Roman" w:hAnsi="Times New Roman" w:cs="Times New Roman"/>
-        </w:rPr>
-      </w:pPr>
-      <w:hyperlink w:anchor="_Registro_de_cliente_1"/>
-    </w:p>
-    <w:p>
-      <w:pPr>
-        <w:rPr>
-          <w:rFonts w:ascii="Times New Roman" w:hAnsi="Times New Roman" w:cs="Times New Roman"/>
-        </w:rPr>
-      </w:pPr>
-      <w:r>
-        <w:rPr>
-          <w:rFonts w:ascii="Times New Roman" w:hAnsi="Times New Roman" w:cs="Times New Roman"/>
-        </w:rPr>
-        <w:br w:type="page"/>
-      </w:r>
-    </w:p>
-    <w:p>
-      <w:pPr>
-        <w:spacing w:before="240" w:after="120" w:line="240" w:lineRule="auto"/>
-        <w:ind w:left="720"/>
-        <w:rPr>
-          <w:rFonts w:ascii="Times New Roman" w:hAnsi="Times New Roman" w:cs="Times New Roman"/>
-        </w:rPr>
-      </w:pPr>
-      <w:r>
-        <w:rPr>
-          <w:rFonts w:ascii="Times New Roman" w:eastAsia="Arial" w:hAnsi="Times New Roman" w:cs="Times New Roman"/>
-          <w:b/>
-          <w:sz w:val="28"/>
-        </w:rPr>
-        <w:lastRenderedPageBreak/>
-        <w:t xml:space="preserve"> </w:t>
-      </w:r>
-    </w:p>
-    <w:p>
-      <w:pPr>
-        <w:pStyle w:val="Ttulo1"/>
-        <w:rPr>
-          <w:rFonts w:ascii="Times New Roman" w:hAnsi="Times New Roman" w:cs="Times New Roman"/>
-        </w:rPr>
-      </w:pPr>
-      <w:bookmarkStart w:id="39" w:name="_Toc385169808"/>
-      <w:r>
-        <w:rPr>
-          <w:rFonts w:ascii="Times New Roman" w:eastAsia="Arial Black" w:hAnsi="Times New Roman" w:cs="Times New Roman"/>
-          <w:sz w:val="32"/>
-        </w:rPr>
-        <w:t>PROTOTIPOS DE PANTALLAS DEL SISTEMA</w:t>
-      </w:r>
-      <w:bookmarkEnd w:id="39"/>
-    </w:p>
-    <w:p>
-      <w:pPr>
-        <w:ind w:left="720"/>
-        <w:rPr>
-          <w:rFonts w:ascii="Times New Roman" w:hAnsi="Times New Roman" w:cs="Times New Roman"/>
-        </w:rPr>
-      </w:pPr>
-    </w:p>
-    <w:p>
-      <w:pPr>
-        <w:ind w:left="720"/>
-        <w:rPr>
-          <w:rFonts w:ascii="Times New Roman" w:hAnsi="Times New Roman" w:cs="Times New Roman"/>
-          <w:sz w:val="22"/>
-          <w:szCs w:val="22"/>
-        </w:rPr>
-      </w:pPr>
-      <w:r>
-        <w:rPr>
-          <w:rFonts w:ascii="Times New Roman" w:hAnsi="Times New Roman" w:cs="Times New Roman"/>
-          <w:sz w:val="22"/>
-          <w:szCs w:val="22"/>
-        </w:rPr>
-        <w:t xml:space="preserve">La pantalla que se muestra a continuación es aquella  </w:t>
-      </w:r>
-      <w:r>
-        <w:rPr>
-          <w:rFonts w:ascii="Times New Roman" w:hAnsi="Times New Roman" w:cs="Times New Roman"/>
-          <w:sz w:val="22"/>
-          <w:szCs w:val="22"/>
-        </w:rPr>
-        <w:t>donde el postor va a hacer su oferta por el producto subastado.</w:t>
-      </w:r>
-    </w:p>
-    <w:p>
-      <w:pPr>
-        <w:tabs>
-          <w:tab w:val="left" w:pos="5040"/>
-        </w:tabs>
-        <w:rPr>
-          <w:rFonts w:ascii="Times New Roman" w:hAnsi="Times New Roman" w:cs="Times New Roman"/>
-        </w:rPr>
-      </w:pPr>
-    </w:p>
-    <w:p>
-      <w:pPr>
-        <w:ind w:left="720" w:firstLine="12"/>
-        <w:rPr>
-          <w:rFonts w:ascii="Times New Roman" w:hAnsi="Times New Roman" w:cs="Times New Roman"/>
-        </w:rPr>
-      </w:pPr>
-    </w:p>
-    <w:p>
-      <w:pPr>
-        <w:ind w:left="720"/>
-        <w:jc w:val="center"/>
-        <w:rPr>
-          <w:rFonts w:ascii="Times New Roman" w:hAnsi="Times New Roman" w:cs="Times New Roman"/>
-        </w:rPr>
-      </w:pPr>
-      <w:r>
-        <w:rPr>
-          <w:rFonts w:ascii="Times New Roman" w:hAnsi="Times New Roman" w:cs="Times New Roman"/>
-          <w:noProof/>
-          <w:lang w:val="es-ES" w:eastAsia="es-ES"/>
-        </w:rPr>
-        <w:drawing>
-          <wp:inline distT="0" distB="0" distL="0" distR="0" wp14:anchorId="04A9F131" wp14:editId="0696A64B">
-            <wp:extent cx="5276215" cy="2414270"/>
-            <wp:effectExtent l="0" t="0" r="635" b="5080"/>
-            <wp:docPr id="11" name="0 Imagen"/>
-            <wp:cNvGraphicFramePr>
-              <a:graphicFrameLocks xmlns:a="http://schemas.openxmlformats.org/drawingml/2006/main" noChangeAspect="1"/>
-            </wp:cNvGraphicFramePr>
-            <a:graphic xmlns:a="http://schemas.openxmlformats.org/drawingml/2006/main">
-              <a:graphicData uri="http://schemas.openxmlformats.org/drawingml/2006/picture">
-                <pic:pic xmlns:pic="http://schemas.openxmlformats.org/drawingml/2006/picture">
-                  <pic:nvPicPr>
-                    <pic:cNvPr id="0" name="Producto subastado y logueado-4.png"/>
-                    <pic:cNvPicPr/>
-                  </pic:nvPicPr>
-                  <pic:blipFill>
-                    <a:blip r:embed="rId17">
-                      <a:extLst>
-                        <a:ext uri="{28A0092B-C50C-407E-A947-70E740481C1C}">
-                          <a14:useLocalDpi xmlns:a14="http://schemas.microsoft.com/office/drawing/2010/main" val="0"/>
-                        </a:ext>
-                      </a:extLst>
-                    </a:blip>
-                    <a:stretch>
-                      <a:fillRect/>
-                    </a:stretch>
-                  </pic:blipFill>
-                  <pic:spPr>
-                    <a:xfrm>
-                      <a:off x="0" y="0"/>
-                      <a:ext cx="5276215" cy="2414270"/>
-                    </a:xfrm>
-                    <a:prstGeom prst="rect">
-                      <a:avLst/>
-                    </a:prstGeom>
-                  </pic:spPr>
-                </pic:pic>
-              </a:graphicData>
-            </a:graphic>
-          </wp:inline>
-        </w:drawing>
-      </w:r>
-    </w:p>
-    <w:p>
-      <w:pPr>
-        <w:ind w:left="720"/>
-        <w:jc w:val="center"/>
-        <w:rPr>
-          <w:rFonts w:ascii="Times New Roman" w:hAnsi="Times New Roman" w:cs="Times New Roman"/>
-        </w:rPr>
-      </w:pPr>
-    </w:p>
-    <w:p>
-      <w:pPr>
-        <w:ind w:left="720"/>
-        <w:jc w:val="center"/>
-        <w:rPr>
-          <w:rFonts w:ascii="Times New Roman" w:hAnsi="Times New Roman" w:cs="Times New Roman"/>
-        </w:rPr>
-      </w:pPr>
-      <w:r>
-        <w:rPr>
-          <w:rFonts w:ascii="Times New Roman" w:hAnsi="Times New Roman" w:cs="Times New Roman"/>
-          <w:noProof/>
-          <w:lang w:val="es-ES" w:eastAsia="es-ES"/>
-        </w:rPr>
-        <w:drawing>
-          <wp:inline distT="0" distB="0" distL="0" distR="0" wp14:anchorId="5C763548" wp14:editId="3DE6E12D">
-            <wp:extent cx="5276215" cy="2414270"/>
-            <wp:effectExtent l="0" t="0" r="635" b="5080"/>
-            <wp:docPr id="12" name="0 Imagen"/>
-            <wp:cNvGraphicFramePr>
-              <a:graphicFrameLocks xmlns:a="http://schemas.openxmlformats.org/drawingml/2006/main" noChangeAspect="1"/>
-            </wp:cNvGraphicFramePr>
-            <a:graphic xmlns:a="http://schemas.openxmlformats.org/drawingml/2006/main">
-              <a:graphicData uri="http://schemas.openxmlformats.org/drawingml/2006/picture">
-                <pic:pic xmlns:pic="http://schemas.openxmlformats.org/drawingml/2006/picture">
-                  <pic:nvPicPr>
-                    <pic:cNvPr id="0" name="Subasta de producto ya elegido-3.png"/>
-                    <pic:cNvPicPr/>
-                  </pic:nvPicPr>
-                  <pic:blipFill>
-                    <a:blip r:embed="rId18">
-                      <a:extLst>
-                        <a:ext uri="{28A0092B-C50C-407E-A947-70E740481C1C}">
-                          <a14:useLocalDpi xmlns:a14="http://schemas.microsoft.com/office/drawing/2010/main" val="0"/>
-                        </a:ext>
-                      </a:extLst>
-                    </a:blip>
-                    <a:stretch>
-                      <a:fillRect/>
-                    </a:stretch>
-                  </pic:blipFill>
-                  <pic:spPr>
-                    <a:xfrm>
-                      <a:off x="0" y="0"/>
-                      <a:ext cx="5276215" cy="2414270"/>
-                    </a:xfrm>
-                    <a:prstGeom prst="rect">
-                      <a:avLst/>
-                    </a:prstGeom>
-                  </pic:spPr>
-                </pic:pic>
-              </a:graphicData>
-            </a:graphic>
-          </wp:inline>
-        </w:drawing>
-      </w:r>
-    </w:p>
-    <w:p>
-      <w:pPr>
-        <w:rPr>
-          <w:rFonts w:ascii="Times New Roman" w:hAnsi="Times New Roman" w:cs="Times New Roman"/>
-        </w:rPr>
-      </w:pPr>
-    </w:p>
-    <w:p>
-      <w:pPr>
-        <w:rPr>
-          <w:rFonts w:ascii="Times New Roman" w:hAnsi="Times New Roman" w:cs="Times New Roman"/>
-        </w:rPr>
-      </w:pPr>
-    </w:p>
     <w:sectPr>
-      <w:headerReference w:type="default" r:id="rId19"/>
-      <w:footerReference w:type="default" r:id="rId20"/>
+      <w:headerReference w:type="default" r:id="rId16"/>
+      <w:footerReference w:type="default" r:id="rId17"/>
       <w:pgSz w:w="11909" w:h="16834"/>
       <w:pgMar w:top="1440" w:right="1800" w:bottom="1440" w:left="1800" w:header="720" w:footer="720" w:gutter="0"/>
       <w:cols w:space="720"/>
@@ -10079,7 +8415,7 @@
             <w:rPr>
               <w:noProof/>
             </w:rPr>
-            <w:t>9</w:t>
+            <w:t>5</w:t>
           </w:r>
           <w:r>
             <w:fldChar w:fldCharType="end"/>
@@ -10103,7 +8439,7 @@
             <w:rPr>
               <w:noProof/>
             </w:rPr>
-            <w:t>14</w:t>
+            <w:t>12</w:t>
           </w:r>
           <w:r>
             <w:fldChar w:fldCharType="end"/>
@@ -12114,96 +10450,6 @@
     </w:lvl>
   </w:abstractNum>
   <w:abstractNum w:abstractNumId="15">
-    <w:nsid w:val="562340E4"/>
-    <w:multiLevelType w:val="hybridMultilevel"/>
-    <w:tmpl w:val="AD9A7352"/>
-    <w:lvl w:ilvl="0" w:tplc="4E96687A">
-      <w:start w:val="1"/>
-      <w:numFmt w:val="decimal"/>
-      <w:lvlText w:val="%1."/>
-      <w:lvlJc w:val="left"/>
-      <w:pPr>
-        <w:ind w:left="720" w:hanging="360"/>
-      </w:pPr>
-      <w:rPr>
-        <w:rFonts w:eastAsia="Arial" w:hint="default"/>
-        <w:sz w:val="28"/>
-      </w:rPr>
-    </w:lvl>
-    <w:lvl w:ilvl="1" w:tplc="080A0019" w:tentative="1">
-      <w:start w:val="1"/>
-      <w:numFmt w:val="lowerLetter"/>
-      <w:lvlText w:val="%2."/>
-      <w:lvlJc w:val="left"/>
-      <w:pPr>
-        <w:ind w:left="1440" w:hanging="360"/>
-      </w:pPr>
-    </w:lvl>
-    <w:lvl w:ilvl="2" w:tplc="080A001B" w:tentative="1">
-      <w:start w:val="1"/>
-      <w:numFmt w:val="lowerRoman"/>
-      <w:lvlText w:val="%3."/>
-      <w:lvlJc w:val="right"/>
-      <w:pPr>
-        <w:ind w:left="2160" w:hanging="180"/>
-      </w:pPr>
-    </w:lvl>
-    <w:lvl w:ilvl="3" w:tplc="080A000F" w:tentative="1">
-      <w:start w:val="1"/>
-      <w:numFmt w:val="decimal"/>
-      <w:lvlText w:val="%4."/>
-      <w:lvlJc w:val="left"/>
-      <w:pPr>
-        <w:ind w:left="2880" w:hanging="360"/>
-      </w:pPr>
-    </w:lvl>
-    <w:lvl w:ilvl="4" w:tplc="080A0019" w:tentative="1">
-      <w:start w:val="1"/>
-      <w:numFmt w:val="lowerLetter"/>
-      <w:lvlText w:val="%5."/>
-      <w:lvlJc w:val="left"/>
-      <w:pPr>
-        <w:ind w:left="3600" w:hanging="360"/>
-      </w:pPr>
-    </w:lvl>
-    <w:lvl w:ilvl="5" w:tplc="080A001B" w:tentative="1">
-      <w:start w:val="1"/>
-      <w:numFmt w:val="lowerRoman"/>
-      <w:lvlText w:val="%6."/>
-      <w:lvlJc w:val="right"/>
-      <w:pPr>
-        <w:ind w:left="4320" w:hanging="180"/>
-      </w:pPr>
-    </w:lvl>
-    <w:lvl w:ilvl="6" w:tplc="080A000F" w:tentative="1">
-      <w:start w:val="1"/>
-      <w:numFmt w:val="decimal"/>
-      <w:lvlText w:val="%7."/>
-      <w:lvlJc w:val="left"/>
-      <w:pPr>
-        <w:ind w:left="5040" w:hanging="360"/>
-      </w:pPr>
-    </w:lvl>
-    <w:lvl w:ilvl="7" w:tplc="080A0019" w:tentative="1">
-      <w:start w:val="1"/>
-      <w:numFmt w:val="lowerLetter"/>
-      <w:lvlText w:val="%8."/>
-      <w:lvlJc w:val="left"/>
-      <w:pPr>
-        <w:ind w:left="5760" w:hanging="360"/>
-      </w:pPr>
-    </w:lvl>
-    <w:lvl w:ilvl="8" w:tplc="080A001B" w:tentative="1">
-      <w:start w:val="1"/>
-      <w:numFmt w:val="lowerRoman"/>
-      <w:lvlText w:val="%9."/>
-      <w:lvlJc w:val="right"/>
-      <w:pPr>
-        <w:ind w:left="6480" w:hanging="180"/>
-      </w:pPr>
-    </w:lvl>
-  </w:abstractNum>
-  <w:abstractNum w:abstractNumId="16">
     <w:nsid w:val="63057D61"/>
     <w:multiLevelType w:val="hybridMultilevel"/>
     <w:tmpl w:val="5882E49A"/>
@@ -12293,7 +10539,7 @@
       </w:pPr>
     </w:lvl>
   </w:abstractNum>
-  <w:abstractNum w:abstractNumId="17">
+  <w:abstractNum w:abstractNumId="16">
     <w:nsid w:val="6704482D"/>
     <w:multiLevelType w:val="multilevel"/>
     <w:tmpl w:val="6ACEF3C0"/>
@@ -12415,7 +10661,7 @@
       </w:rPr>
     </w:lvl>
   </w:abstractNum>
-  <w:abstractNum w:abstractNumId="18">
+  <w:abstractNum w:abstractNumId="17">
     <w:nsid w:val="67F45517"/>
     <w:multiLevelType w:val="hybridMultilevel"/>
     <w:tmpl w:val="48705814"/>
@@ -12528,7 +10774,7 @@
       </w:rPr>
     </w:lvl>
   </w:abstractNum>
-  <w:abstractNum w:abstractNumId="19">
+  <w:abstractNum w:abstractNumId="18">
     <w:nsid w:val="6E0171F7"/>
     <w:multiLevelType w:val="multilevel"/>
     <w:tmpl w:val="A6EA127C"/>
@@ -12650,7 +10896,7 @@
       </w:rPr>
     </w:lvl>
   </w:abstractNum>
-  <w:abstractNum w:abstractNumId="20">
+  <w:abstractNum w:abstractNumId="19">
     <w:nsid w:val="79741CC3"/>
     <w:multiLevelType w:val="hybridMultilevel"/>
     <w:tmpl w:val="AF1E9722"/>
@@ -12739,7 +10985,7 @@
       </w:pPr>
     </w:lvl>
   </w:abstractNum>
-  <w:abstractNum w:abstractNumId="21">
+  <w:abstractNum w:abstractNumId="20">
     <w:nsid w:val="79AE5ADF"/>
     <w:multiLevelType w:val="multilevel"/>
     <w:tmpl w:val="CE70328C"/>
@@ -12889,31 +11135,31 @@
     <w:abstractNumId w:val="1"/>
   </w:num>
   <w:num w:numId="10">
-    <w:abstractNumId w:val="19"/>
+    <w:abstractNumId w:val="18"/>
   </w:num>
   <w:num w:numId="11">
     <w:abstractNumId w:val="8"/>
   </w:num>
   <w:num w:numId="12">
-    <w:abstractNumId w:val="17"/>
+    <w:abstractNumId w:val="16"/>
   </w:num>
   <w:num w:numId="13">
     <w:abstractNumId w:val="11"/>
   </w:num>
   <w:num w:numId="14">
-    <w:abstractNumId w:val="21"/>
+    <w:abstractNumId w:val="20"/>
   </w:num>
   <w:num w:numId="15">
     <w:abstractNumId w:val="13"/>
   </w:num>
   <w:num w:numId="16">
-    <w:abstractNumId w:val="18"/>
+    <w:abstractNumId w:val="17"/>
   </w:num>
   <w:num w:numId="17">
-    <w:abstractNumId w:val="16"/>
+    <w:abstractNumId w:val="15"/>
   </w:num>
   <w:num w:numId="18">
-    <w:abstractNumId w:val="20"/>
+    <w:abstractNumId w:val="19"/>
   </w:num>
   <w:num w:numId="19">
     <w:abstractNumId w:val="6"/>
@@ -12923,9 +11169,6 @@
   </w:num>
   <w:num w:numId="21">
     <w:abstractNumId w:val="2"/>
-  </w:num>
-  <w:num w:numId="22">
-    <w:abstractNumId w:val="15"/>
   </w:num>
 </w:numbering>
 </file>
@@ -13962,7 +12205,7 @@
 </file>
 
 <file path=customXml/itemProps1.xml><?xml version="1.0" encoding="utf-8"?>
-<ds:datastoreItem xmlns:ds="http://schemas.openxmlformats.org/officeDocument/2006/customXml" ds:itemID="{7B9222AA-DA76-4DB2-A8A2-CB7F24016DC8}">
+<ds:datastoreItem xmlns:ds="http://schemas.openxmlformats.org/officeDocument/2006/customXml" ds:itemID="{858A4BC1-4219-4D6F-93D7-DD160760983F}">
   <ds:schemaRefs>
     <ds:schemaRef ds:uri="http://schemas.openxmlformats.org/officeDocument/2006/bibliography"/>
   </ds:schemaRefs>

</xml_diff>

<commit_message>
Edicion de la carpeta Analisis y diseño
Se agrego el CU subastar producto
</commit_message>
<xml_diff>
--- a/PROYECTOS/Proy_SSEL/Documentacion/4. Analisis y Diseño/SSEL-ECU.docx
+++ b/PROYECTOS/Proy_SSEL/Documentacion/4. Analisis y Diseño/SSEL-ECU.docx
@@ -6499,15 +6499,13 @@
           <w:sz w:val="28"/>
         </w:rPr>
       </w:pPr>
-      <w:bookmarkStart w:id="31" w:name="_Toc385203021"/>
       <w:r>
         <w:rPr>
           <w:rFonts w:ascii="Times New Roman" w:eastAsia="Arial" w:hAnsi="Times New Roman" w:cs="Times New Roman"/>
           <w:sz w:val="28"/>
         </w:rPr>
-        <w:t>Visualizar Subasta</w:t>
+        <w:t>Autenticar</w:t>
       </w:r>
-      <w:bookmarkEnd w:id="31"/>
     </w:p>
     <w:p>
       <w:pPr>
@@ -6517,8 +6515,8 @@
           <w:szCs w:val="28"/>
         </w:rPr>
       </w:pPr>
-      <w:bookmarkStart w:id="32" w:name="_Toc385169431"/>
-      <w:bookmarkStart w:id="33" w:name="_Toc385203022"/>
+      <w:bookmarkStart w:id="31" w:name="_Toc385169431"/>
+      <w:bookmarkStart w:id="32" w:name="_Toc385203022"/>
       <w:r>
         <w:rPr>
           <w:rFonts w:eastAsia="Arial"/>
@@ -6527,8 +6525,8 @@
         </w:rPr>
         <w:t>Diagrama de Casos de Uso</w:t>
       </w:r>
+      <w:bookmarkEnd w:id="31"/>
       <w:bookmarkEnd w:id="32"/>
-      <w:bookmarkEnd w:id="33"/>
     </w:p>
     <w:p>
       <w:pPr>
@@ -6618,7 +6616,7 @@
           <w:szCs w:val="28"/>
         </w:rPr>
       </w:pPr>
-      <w:bookmarkStart w:id="34" w:name="_Toc385203023"/>
+      <w:bookmarkStart w:id="33" w:name="_Toc385203023"/>
       <w:r>
         <w:rPr>
           <w:rFonts w:ascii="Times New Roman" w:hAnsi="Times New Roman" w:cs="Times New Roman"/>
@@ -6628,7 +6626,7 @@
         <w:lastRenderedPageBreak/>
         <w:t>Especificación de Caso de Uso</w:t>
       </w:r>
-      <w:bookmarkEnd w:id="34"/>
+      <w:bookmarkEnd w:id="33"/>
     </w:p>
     <w:tbl>
       <w:tblPr>
@@ -6715,7 +6713,7 @@
                 <w:lang w:val="es-PE" w:eastAsia="es-PE"/>
               </w:rPr>
             </w:pPr>
-            <w:bookmarkStart w:id="35" w:name="RANGE!B1"/>
+            <w:bookmarkStart w:id="34" w:name="RANGE!B1"/>
             <w:r>
               <w:rPr>
                 <w:rFonts w:ascii="Times New Roman" w:hAnsi="Times New Roman" w:cs="Times New Roman"/>
@@ -6727,7 +6725,7 @@
               </w:rPr>
               <w:t> </w:t>
             </w:r>
-            <w:bookmarkEnd w:id="35"/>
+            <w:bookmarkEnd w:id="34"/>
             <w:r>
               <w:rPr>
                 <w:rFonts w:ascii="Times New Roman" w:hAnsi="Times New Roman" w:cs="Times New Roman"/>
@@ -8130,11 +8128,10 @@
         <w:pStyle w:val="Ttulo3"/>
         <w:jc w:val="left"/>
         <w:rPr>
-          <w:rFonts w:ascii="Times New Roman" w:eastAsia="Arial" w:hAnsi="Times New Roman" w:cs="Times New Roman"/>
-          <w:sz w:val="28"/>
-        </w:rPr>
-      </w:pPr>
-      <w:bookmarkStart w:id="36" w:name="_Toc385203024"/>
+          <w:rFonts w:ascii="Times New Roman" w:hAnsi="Times New Roman" w:cs="Times New Roman"/>
+        </w:rPr>
+      </w:pPr>
+      <w:bookmarkStart w:id="35" w:name="_Toc385203024"/>
       <w:r>
         <w:rPr>
           <w:rFonts w:ascii="Times New Roman" w:eastAsia="Arial" w:hAnsi="Times New Roman" w:cs="Times New Roman"/>
@@ -8147,17 +8144,16 @@
           <w:rFonts w:ascii="Times New Roman" w:eastAsia="Arial" w:hAnsi="Times New Roman" w:cs="Times New Roman"/>
           <w:sz w:val="28"/>
         </w:rPr>
-        <w:t>CASO DE USO VISUALIZAR SUBASTA</w:t>
+        <w:t xml:space="preserve">CASO DE USO </w:t>
       </w:r>
-      <w:bookmarkEnd w:id="36"/>
-    </w:p>
-    <w:p>
-      <w:pPr>
-        <w:ind w:left="720"/>
-        <w:rPr>
-          <w:rFonts w:ascii="Times New Roman" w:hAnsi="Times New Roman" w:cs="Times New Roman"/>
-        </w:rPr>
-      </w:pPr>
+      <w:r>
+        <w:rPr>
+          <w:rFonts w:ascii="Times New Roman" w:eastAsia="Arial" w:hAnsi="Times New Roman" w:cs="Times New Roman"/>
+          <w:sz w:val="28"/>
+        </w:rPr>
+        <w:t>AUTENTICAR</w:t>
+      </w:r>
+      <w:bookmarkEnd w:id="35"/>
     </w:p>
     <w:p>
       <w:pPr>
@@ -8413,7 +8409,7 @@
           <w:rFonts w:ascii="Times New Roman" w:hAnsi="Times New Roman" w:cs="Times New Roman"/>
         </w:rPr>
       </w:pPr>
-      <w:bookmarkStart w:id="37" w:name="_Toc385169806"/>
+      <w:bookmarkStart w:id="36" w:name="_Toc385169806"/>
       <w:r>
         <w:rPr>
           <w:rFonts w:ascii="Times New Roman" w:eastAsia="Arial" w:hAnsi="Times New Roman" w:cs="Times New Roman"/>
@@ -8421,7 +8417,7 @@
         </w:rPr>
         <w:t>Diagrama de Casos de Uso</w:t>
       </w:r>
-      <w:bookmarkEnd w:id="37"/>
+      <w:bookmarkEnd w:id="36"/>
     </w:p>
     <w:p>
       <w:pPr>
@@ -9723,8 +9719,6 @@
         </w:rPr>
         <w:br w:type="page"/>
       </w:r>
-      <w:bookmarkStart w:id="38" w:name="_GoBack"/>
-      <w:bookmarkEnd w:id="38"/>
       <w:r>
         <w:rPr>
           <w:rFonts w:ascii="Times New Roman" w:eastAsia="Arial" w:hAnsi="Times New Roman" w:cs="Times New Roman"/>
@@ -9742,7 +9736,7 @@
           <w:rFonts w:ascii="Times New Roman" w:hAnsi="Times New Roman" w:cs="Times New Roman"/>
         </w:rPr>
       </w:pPr>
-      <w:bookmarkStart w:id="39" w:name="_Toc385169808"/>
+      <w:bookmarkStart w:id="37" w:name="_Toc385169808"/>
       <w:r>
         <w:rPr>
           <w:rFonts w:ascii="Times New Roman" w:eastAsia="Arial Black" w:hAnsi="Times New Roman" w:cs="Times New Roman"/>
@@ -9750,7 +9744,7 @@
         </w:rPr>
         <w:t>PROTOTIPOS DE PANTALLAS DEL SISTEMA</w:t>
       </w:r>
-      <w:bookmarkEnd w:id="39"/>
+      <w:bookmarkEnd w:id="37"/>
     </w:p>
     <w:p>
       <w:pPr>
@@ -9941,9 +9935,1509 @@
         </w:rPr>
       </w:pPr>
     </w:p>
+    <w:p>
+      <w:pPr>
+        <w:rPr>
+          <w:rFonts w:ascii="Times New Roman" w:hAnsi="Times New Roman" w:cs="Times New Roman"/>
+        </w:rPr>
+      </w:pPr>
+    </w:p>
+    <w:p/>
+    <w:p>
+      <w:pPr>
+        <w:pStyle w:val="Ttulo2"/>
+        <w:numPr>
+          <w:ilvl w:val="0"/>
+          <w:numId w:val="21"/>
+        </w:numPr>
+        <w:rPr>
+          <w:rFonts w:ascii="Times New Roman" w:hAnsi="Times New Roman" w:cs="Times New Roman"/>
+        </w:rPr>
+      </w:pPr>
+      <w:bookmarkStart w:id="38" w:name="_Toc385170043"/>
+      <w:r>
+        <w:rPr>
+          <w:rFonts w:ascii="Times New Roman" w:hAnsi="Times New Roman" w:cs="Times New Roman"/>
+        </w:rPr>
+        <w:lastRenderedPageBreak/>
+        <w:t>Subastar un producto</w:t>
+      </w:r>
+    </w:p>
+    <w:p>
+      <w:pPr>
+        <w:pStyle w:val="Ttulo2"/>
+        <w:ind w:left="720"/>
+        <w:rPr>
+          <w:rFonts w:ascii="Times New Roman" w:hAnsi="Times New Roman" w:cs="Times New Roman"/>
+        </w:rPr>
+      </w:pPr>
+      <w:r>
+        <w:rPr>
+          <w:rFonts w:ascii="Times New Roman" w:eastAsia="Arial" w:hAnsi="Times New Roman" w:cs="Times New Roman"/>
+          <w:sz w:val="28"/>
+        </w:rPr>
+        <w:t>Diagrama de Casos de Uso</w:t>
+      </w:r>
+      <w:bookmarkEnd w:id="38"/>
+    </w:p>
+    <w:p>
+      <w:pPr>
+        <w:ind w:left="720"/>
+        <w:jc w:val="left"/>
+        <w:rPr>
+          <w:rFonts w:ascii="Times New Roman" w:hAnsi="Times New Roman" w:cs="Times New Roman"/>
+        </w:rPr>
+      </w:pPr>
+    </w:p>
+    <w:p>
+      <w:pPr>
+        <w:ind w:left="1440" w:firstLine="12"/>
+        <w:rPr>
+          <w:rFonts w:ascii="Times New Roman" w:hAnsi="Times New Roman" w:cs="Times New Roman"/>
+        </w:rPr>
+      </w:pPr>
+      <w:r>
+        <w:rPr>
+          <w:noProof/>
+          <w:lang w:val="es-ES" w:eastAsia="es-ES"/>
+        </w:rPr>
+        <w:drawing>
+          <wp:inline distT="0" distB="0" distL="0" distR="0" wp14:anchorId="2C701470" wp14:editId="62CCC6C1">
+            <wp:extent cx="3314286" cy="1019048"/>
+            <wp:effectExtent l="0" t="0" r="635" b="0"/>
+            <wp:docPr id="13" name="Imagen 13"/>
+            <wp:cNvGraphicFramePr>
+              <a:graphicFrameLocks xmlns:a="http://schemas.openxmlformats.org/drawingml/2006/main" noChangeAspect="1"/>
+            </wp:cNvGraphicFramePr>
+            <a:graphic xmlns:a="http://schemas.openxmlformats.org/drawingml/2006/main">
+              <a:graphicData uri="http://schemas.openxmlformats.org/drawingml/2006/picture">
+                <pic:pic xmlns:pic="http://schemas.openxmlformats.org/drawingml/2006/picture">
+                  <pic:nvPicPr>
+                    <pic:cNvPr id="0" name=""/>
+                    <pic:cNvPicPr/>
+                  </pic:nvPicPr>
+                  <pic:blipFill>
+                    <a:blip r:embed="rId19"/>
+                    <a:stretch>
+                      <a:fillRect/>
+                    </a:stretch>
+                  </pic:blipFill>
+                  <pic:spPr>
+                    <a:xfrm>
+                      <a:off x="0" y="0"/>
+                      <a:ext cx="3314286" cy="1019048"/>
+                    </a:xfrm>
+                    <a:prstGeom prst="rect">
+                      <a:avLst/>
+                    </a:prstGeom>
+                  </pic:spPr>
+                </pic:pic>
+              </a:graphicData>
+            </a:graphic>
+          </wp:inline>
+        </w:drawing>
+      </w:r>
+    </w:p>
+    <w:p>
+      <w:pPr>
+        <w:pStyle w:val="Ttulo2"/>
+        <w:ind w:left="360"/>
+        <w:rPr>
+          <w:rFonts w:ascii="Times New Roman" w:hAnsi="Times New Roman" w:cs="Times New Roman"/>
+        </w:rPr>
+      </w:pPr>
+      <w:bookmarkStart w:id="39" w:name="_Toc385170044"/>
+      <w:r>
+        <w:rPr>
+          <w:rFonts w:ascii="Times New Roman" w:hAnsi="Times New Roman" w:cs="Times New Roman"/>
+        </w:rPr>
+        <w:t xml:space="preserve"> </w:t>
+      </w:r>
+      <w:bookmarkStart w:id="40" w:name="_GoBack"/>
+      <w:bookmarkEnd w:id="40"/>
+      <w:r>
+        <w:rPr>
+          <w:rFonts w:ascii="Times New Roman" w:hAnsi="Times New Roman" w:cs="Times New Roman"/>
+        </w:rPr>
+        <w:tab/>
+      </w:r>
+      <w:r>
+        <w:rPr>
+          <w:rFonts w:ascii="Times New Roman" w:hAnsi="Times New Roman" w:cs="Times New Roman"/>
+        </w:rPr>
+        <w:t>Subastar Producto</w:t>
+      </w:r>
+      <w:bookmarkEnd w:id="39"/>
+    </w:p>
+    <w:tbl>
+      <w:tblPr>
+        <w:tblW w:w="10480" w:type="dxa"/>
+        <w:tblInd w:w="-1081" w:type="dxa"/>
+        <w:tblCellMar>
+          <w:left w:w="70" w:type="dxa"/>
+          <w:right w:w="70" w:type="dxa"/>
+        </w:tblCellMar>
+        <w:tblLook w:val="04A0" w:firstRow="1" w:lastRow="0" w:firstColumn="1" w:lastColumn="0" w:noHBand="0" w:noVBand="1"/>
+      </w:tblPr>
+      <w:tblGrid>
+        <w:gridCol w:w="2960"/>
+        <w:gridCol w:w="3760"/>
+        <w:gridCol w:w="3760"/>
+      </w:tblGrid>
+      <w:tr>
+        <w:trPr>
+          <w:trHeight w:val="342"/>
+        </w:trPr>
+        <w:tc>
+          <w:tcPr>
+            <w:tcW w:w="2960" w:type="dxa"/>
+            <w:tcBorders>
+              <w:top w:val="single" w:sz="8" w:space="0" w:color="auto"/>
+              <w:left w:val="single" w:sz="8" w:space="0" w:color="auto"/>
+              <w:bottom w:val="single" w:sz="4" w:space="0" w:color="auto"/>
+              <w:right w:val="single" w:sz="4" w:space="0" w:color="auto"/>
+            </w:tcBorders>
+            <w:shd w:val="clear" w:color="auto" w:fill="8DB3E2" w:themeFill="text2" w:themeFillTint="66"/>
+            <w:vAlign w:val="bottom"/>
+            <w:hideMark/>
+          </w:tcPr>
+          <w:p>
+            <w:pPr>
+              <w:widowControl/>
+              <w:spacing w:line="240" w:lineRule="auto"/>
+              <w:rPr>
+                <w:rFonts w:ascii="Arial" w:hAnsi="Arial" w:cs="Arial"/>
+                <w:b/>
+                <w:bCs/>
+                <w:lang w:val="es-PE" w:eastAsia="es-PE"/>
+              </w:rPr>
+            </w:pPr>
+            <w:r>
+              <w:rPr>
+                <w:rFonts w:ascii="Arial" w:hAnsi="Arial" w:cs="Arial"/>
+                <w:b/>
+                <w:bCs/>
+                <w:lang w:val="es-PE" w:eastAsia="es-PE"/>
+              </w:rPr>
+              <w:t xml:space="preserve">Nombre del Caso de Uso </w:t>
+            </w:r>
+          </w:p>
+        </w:tc>
+        <w:tc>
+          <w:tcPr>
+            <w:tcW w:w="7520" w:type="dxa"/>
+            <w:gridSpan w:val="2"/>
+            <w:tcBorders>
+              <w:top w:val="single" w:sz="8" w:space="0" w:color="auto"/>
+              <w:left w:val="nil"/>
+              <w:bottom w:val="single" w:sz="4" w:space="0" w:color="auto"/>
+              <w:right w:val="single" w:sz="8" w:space="0" w:color="000000"/>
+            </w:tcBorders>
+            <w:shd w:val="clear" w:color="auto" w:fill="8DB3E2" w:themeFill="text2" w:themeFillTint="66"/>
+            <w:vAlign w:val="bottom"/>
+            <w:hideMark/>
+          </w:tcPr>
+          <w:p>
+            <w:pPr>
+              <w:widowControl/>
+              <w:spacing w:line="240" w:lineRule="auto"/>
+              <w:rPr>
+                <w:rFonts w:ascii="Arial" w:hAnsi="Arial" w:cs="Arial"/>
+                <w:b/>
+                <w:bCs/>
+                <w:lang w:val="es-PE" w:eastAsia="es-PE"/>
+              </w:rPr>
+            </w:pPr>
+            <w:r>
+              <w:rPr>
+                <w:rFonts w:ascii="Arial" w:hAnsi="Arial" w:cs="Arial"/>
+                <w:b/>
+                <w:bCs/>
+                <w:lang w:val="es-PE" w:eastAsia="es-PE"/>
+              </w:rPr>
+              <w:t> Subastar producto</w:t>
+            </w:r>
+          </w:p>
+        </w:tc>
+      </w:tr>
+      <w:tr>
+        <w:trPr>
+          <w:trHeight w:val="342"/>
+        </w:trPr>
+        <w:tc>
+          <w:tcPr>
+            <w:tcW w:w="2960" w:type="dxa"/>
+            <w:tcBorders>
+              <w:top w:val="nil"/>
+              <w:left w:val="single" w:sz="8" w:space="0" w:color="auto"/>
+              <w:bottom w:val="single" w:sz="4" w:space="0" w:color="auto"/>
+              <w:right w:val="single" w:sz="4" w:space="0" w:color="auto"/>
+            </w:tcBorders>
+            <w:shd w:val="clear" w:color="auto" w:fill="8DB3E2" w:themeFill="text2" w:themeFillTint="66"/>
+            <w:vAlign w:val="bottom"/>
+            <w:hideMark/>
+          </w:tcPr>
+          <w:p>
+            <w:pPr>
+              <w:widowControl/>
+              <w:spacing w:line="240" w:lineRule="auto"/>
+              <w:rPr>
+                <w:rFonts w:ascii="Arial" w:hAnsi="Arial" w:cs="Arial"/>
+                <w:b/>
+                <w:bCs/>
+                <w:lang w:val="es-PE" w:eastAsia="es-PE"/>
+              </w:rPr>
+            </w:pPr>
+            <w:r>
+              <w:rPr>
+                <w:rFonts w:ascii="Arial" w:hAnsi="Arial" w:cs="Arial"/>
+                <w:b/>
+                <w:bCs/>
+                <w:lang w:val="es-PE" w:eastAsia="es-PE"/>
+              </w:rPr>
+              <w:t>Código del Caso de Uso</w:t>
+            </w:r>
+          </w:p>
+        </w:tc>
+        <w:tc>
+          <w:tcPr>
+            <w:tcW w:w="7520" w:type="dxa"/>
+            <w:gridSpan w:val="2"/>
+            <w:tcBorders>
+              <w:top w:val="single" w:sz="4" w:space="0" w:color="auto"/>
+              <w:left w:val="nil"/>
+              <w:bottom w:val="single" w:sz="4" w:space="0" w:color="auto"/>
+              <w:right w:val="single" w:sz="8" w:space="0" w:color="000000"/>
+            </w:tcBorders>
+            <w:shd w:val="clear" w:color="auto" w:fill="8DB3E2" w:themeFill="text2" w:themeFillTint="66"/>
+            <w:vAlign w:val="bottom"/>
+            <w:hideMark/>
+          </w:tcPr>
+          <w:p>
+            <w:pPr>
+              <w:widowControl/>
+              <w:spacing w:line="240" w:lineRule="auto"/>
+              <w:rPr>
+                <w:rFonts w:ascii="Arial" w:hAnsi="Arial" w:cs="Arial"/>
+                <w:b/>
+                <w:bCs/>
+                <w:lang w:val="es-PE" w:eastAsia="es-PE"/>
+              </w:rPr>
+            </w:pPr>
+            <w:r>
+              <w:rPr>
+                <w:rFonts w:ascii="Arial" w:hAnsi="Arial" w:cs="Arial"/>
+                <w:b/>
+                <w:bCs/>
+                <w:lang w:val="es-PE" w:eastAsia="es-PE"/>
+              </w:rPr>
+              <w:t>SU-PRO</w:t>
+            </w:r>
+          </w:p>
+        </w:tc>
+      </w:tr>
+      <w:tr>
+        <w:trPr>
+          <w:trHeight w:val="342"/>
+        </w:trPr>
+        <w:tc>
+          <w:tcPr>
+            <w:tcW w:w="2960" w:type="dxa"/>
+            <w:tcBorders>
+              <w:top w:val="nil"/>
+              <w:left w:val="single" w:sz="8" w:space="0" w:color="auto"/>
+              <w:bottom w:val="single" w:sz="4" w:space="0" w:color="auto"/>
+              <w:right w:val="single" w:sz="4" w:space="0" w:color="auto"/>
+            </w:tcBorders>
+            <w:shd w:val="clear" w:color="auto" w:fill="auto"/>
+            <w:vAlign w:val="bottom"/>
+            <w:hideMark/>
+          </w:tcPr>
+          <w:p>
+            <w:pPr>
+              <w:widowControl/>
+              <w:spacing w:line="240" w:lineRule="auto"/>
+              <w:rPr>
+                <w:rFonts w:ascii="Arial" w:hAnsi="Arial" w:cs="Arial"/>
+                <w:b/>
+                <w:bCs/>
+                <w:lang w:val="es-PE" w:eastAsia="es-PE"/>
+              </w:rPr>
+            </w:pPr>
+            <w:r>
+              <w:rPr>
+                <w:rFonts w:ascii="Arial" w:hAnsi="Arial" w:cs="Arial"/>
+                <w:b/>
+                <w:bCs/>
+                <w:lang w:val="es-PE" w:eastAsia="es-PE"/>
+              </w:rPr>
+              <w:t>Actor(es)</w:t>
+            </w:r>
+          </w:p>
+        </w:tc>
+        <w:tc>
+          <w:tcPr>
+            <w:tcW w:w="7520" w:type="dxa"/>
+            <w:gridSpan w:val="2"/>
+            <w:tcBorders>
+              <w:top w:val="single" w:sz="4" w:space="0" w:color="auto"/>
+              <w:left w:val="nil"/>
+              <w:bottom w:val="single" w:sz="4" w:space="0" w:color="auto"/>
+              <w:right w:val="single" w:sz="8" w:space="0" w:color="000000"/>
+            </w:tcBorders>
+            <w:shd w:val="clear" w:color="auto" w:fill="auto"/>
+            <w:vAlign w:val="bottom"/>
+            <w:hideMark/>
+          </w:tcPr>
+          <w:p>
+            <w:pPr>
+              <w:widowControl/>
+              <w:spacing w:line="240" w:lineRule="auto"/>
+              <w:rPr>
+                <w:rFonts w:ascii="Arial" w:hAnsi="Arial" w:cs="Arial"/>
+                <w:lang w:val="es-PE" w:eastAsia="es-PE"/>
+              </w:rPr>
+            </w:pPr>
+            <w:r>
+              <w:rPr>
+                <w:rFonts w:ascii="Arial" w:hAnsi="Arial" w:cs="Arial"/>
+                <w:lang w:val="es-PE" w:eastAsia="es-PE"/>
+              </w:rPr>
+              <w:t>Dueño del producto</w:t>
+            </w:r>
+          </w:p>
+        </w:tc>
+      </w:tr>
+      <w:tr>
+        <w:trPr>
+          <w:trHeight w:val="342"/>
+        </w:trPr>
+        <w:tc>
+          <w:tcPr>
+            <w:tcW w:w="2960" w:type="dxa"/>
+            <w:tcBorders>
+              <w:top w:val="nil"/>
+              <w:left w:val="single" w:sz="8" w:space="0" w:color="auto"/>
+              <w:bottom w:val="single" w:sz="4" w:space="0" w:color="auto"/>
+              <w:right w:val="single" w:sz="4" w:space="0" w:color="auto"/>
+            </w:tcBorders>
+            <w:shd w:val="clear" w:color="auto" w:fill="auto"/>
+            <w:vAlign w:val="bottom"/>
+            <w:hideMark/>
+          </w:tcPr>
+          <w:p>
+            <w:pPr>
+              <w:widowControl/>
+              <w:spacing w:line="240" w:lineRule="auto"/>
+              <w:rPr>
+                <w:rFonts w:ascii="Arial" w:hAnsi="Arial" w:cs="Arial"/>
+                <w:b/>
+                <w:bCs/>
+                <w:lang w:val="es-PE" w:eastAsia="es-PE"/>
+              </w:rPr>
+            </w:pPr>
+            <w:r>
+              <w:rPr>
+                <w:rFonts w:ascii="Arial" w:hAnsi="Arial" w:cs="Arial"/>
+                <w:b/>
+                <w:bCs/>
+                <w:lang w:val="es-PE" w:eastAsia="es-PE"/>
+              </w:rPr>
+              <w:t>Descripción</w:t>
+            </w:r>
+          </w:p>
+        </w:tc>
+        <w:tc>
+          <w:tcPr>
+            <w:tcW w:w="7520" w:type="dxa"/>
+            <w:gridSpan w:val="2"/>
+            <w:tcBorders>
+              <w:top w:val="single" w:sz="4" w:space="0" w:color="auto"/>
+              <w:left w:val="nil"/>
+              <w:bottom w:val="single" w:sz="4" w:space="0" w:color="auto"/>
+              <w:right w:val="single" w:sz="8" w:space="0" w:color="000000"/>
+            </w:tcBorders>
+            <w:shd w:val="clear" w:color="auto" w:fill="auto"/>
+            <w:vAlign w:val="bottom"/>
+            <w:hideMark/>
+          </w:tcPr>
+          <w:p>
+            <w:pPr>
+              <w:widowControl/>
+              <w:spacing w:line="240" w:lineRule="auto"/>
+              <w:rPr>
+                <w:rFonts w:ascii="Arial" w:hAnsi="Arial" w:cs="Arial"/>
+                <w:lang w:val="es-PE" w:eastAsia="es-PE"/>
+              </w:rPr>
+            </w:pPr>
+            <w:r>
+              <w:rPr>
+                <w:rFonts w:ascii="Arial" w:hAnsi="Arial" w:cs="Arial"/>
+                <w:lang w:val="es-PE" w:eastAsia="es-PE"/>
+              </w:rPr>
+              <w:t>Funcionalidad que le permite a un usuario crear una subasta de un producto que desee.</w:t>
+            </w:r>
+          </w:p>
+        </w:tc>
+      </w:tr>
+      <w:tr>
+        <w:trPr>
+          <w:trHeight w:val="342"/>
+        </w:trPr>
+        <w:tc>
+          <w:tcPr>
+            <w:tcW w:w="2960" w:type="dxa"/>
+            <w:tcBorders>
+              <w:top w:val="nil"/>
+              <w:left w:val="single" w:sz="8" w:space="0" w:color="auto"/>
+              <w:bottom w:val="single" w:sz="4" w:space="0" w:color="auto"/>
+              <w:right w:val="single" w:sz="4" w:space="0" w:color="auto"/>
+            </w:tcBorders>
+            <w:shd w:val="clear" w:color="auto" w:fill="auto"/>
+            <w:vAlign w:val="bottom"/>
+            <w:hideMark/>
+          </w:tcPr>
+          <w:p>
+            <w:pPr>
+              <w:widowControl/>
+              <w:spacing w:line="240" w:lineRule="auto"/>
+              <w:rPr>
+                <w:rFonts w:ascii="Arial" w:hAnsi="Arial" w:cs="Arial"/>
+                <w:b/>
+                <w:bCs/>
+                <w:lang w:val="es-PE" w:eastAsia="es-PE"/>
+              </w:rPr>
+            </w:pPr>
+            <w:r>
+              <w:rPr>
+                <w:rFonts w:ascii="Arial" w:hAnsi="Arial" w:cs="Arial"/>
+                <w:b/>
+                <w:bCs/>
+                <w:lang w:val="es-PE" w:eastAsia="es-PE"/>
+              </w:rPr>
+              <w:t>Precondición</w:t>
+            </w:r>
+          </w:p>
+        </w:tc>
+        <w:tc>
+          <w:tcPr>
+            <w:tcW w:w="7520" w:type="dxa"/>
+            <w:gridSpan w:val="2"/>
+            <w:tcBorders>
+              <w:top w:val="single" w:sz="4" w:space="0" w:color="auto"/>
+              <w:left w:val="nil"/>
+              <w:bottom w:val="single" w:sz="4" w:space="0" w:color="auto"/>
+              <w:right w:val="single" w:sz="8" w:space="0" w:color="000000"/>
+            </w:tcBorders>
+            <w:shd w:val="clear" w:color="auto" w:fill="auto"/>
+            <w:vAlign w:val="bottom"/>
+            <w:hideMark/>
+          </w:tcPr>
+          <w:p>
+            <w:pPr>
+              <w:widowControl/>
+              <w:spacing w:line="240" w:lineRule="auto"/>
+              <w:rPr>
+                <w:rFonts w:ascii="Arial" w:hAnsi="Arial" w:cs="Arial"/>
+                <w:lang w:val="es-PE" w:eastAsia="es-PE"/>
+              </w:rPr>
+            </w:pPr>
+            <w:r>
+              <w:rPr>
+                <w:rFonts w:ascii="Arial" w:hAnsi="Arial" w:cs="Arial"/>
+                <w:lang w:val="es-PE" w:eastAsia="es-PE"/>
+              </w:rPr>
+              <w:t>Ser usuario del sistema, es decir haberse registrado.</w:t>
+            </w:r>
+          </w:p>
+          <w:p>
+            <w:pPr>
+              <w:widowControl/>
+              <w:spacing w:line="240" w:lineRule="auto"/>
+              <w:rPr>
+                <w:rFonts w:ascii="Arial" w:hAnsi="Arial" w:cs="Arial"/>
+                <w:lang w:val="es-PE" w:eastAsia="es-PE"/>
+              </w:rPr>
+            </w:pPr>
+            <w:r>
+              <w:rPr>
+                <w:rFonts w:ascii="Arial" w:hAnsi="Arial" w:cs="Arial"/>
+                <w:lang w:val="es-PE" w:eastAsia="es-PE"/>
+              </w:rPr>
+              <w:t>Haberse autenticado.</w:t>
+            </w:r>
+          </w:p>
+        </w:tc>
+      </w:tr>
+      <w:tr>
+        <w:trPr>
+          <w:trHeight w:val="315"/>
+        </w:trPr>
+        <w:tc>
+          <w:tcPr>
+            <w:tcW w:w="2960" w:type="dxa"/>
+            <w:vMerge w:val="restart"/>
+            <w:tcBorders>
+              <w:top w:val="nil"/>
+              <w:left w:val="single" w:sz="8" w:space="0" w:color="auto"/>
+              <w:bottom w:val="single" w:sz="4" w:space="0" w:color="auto"/>
+              <w:right w:val="single" w:sz="4" w:space="0" w:color="auto"/>
+            </w:tcBorders>
+            <w:shd w:val="clear" w:color="auto" w:fill="auto"/>
+            <w:vAlign w:val="center"/>
+            <w:hideMark/>
+          </w:tcPr>
+          <w:p>
+            <w:pPr>
+              <w:widowControl/>
+              <w:spacing w:line="240" w:lineRule="auto"/>
+              <w:jc w:val="center"/>
+              <w:rPr>
+                <w:rFonts w:ascii="Arial" w:hAnsi="Arial" w:cs="Arial"/>
+                <w:b/>
+                <w:bCs/>
+                <w:lang w:val="es-PE" w:eastAsia="es-PE"/>
+              </w:rPr>
+            </w:pPr>
+            <w:r>
+              <w:rPr>
+                <w:rFonts w:ascii="Arial" w:hAnsi="Arial" w:cs="Arial"/>
+                <w:b/>
+                <w:bCs/>
+                <w:lang w:val="es-PE" w:eastAsia="es-PE"/>
+              </w:rPr>
+              <w:t>Flujo Principal</w:t>
+            </w:r>
+          </w:p>
+        </w:tc>
+        <w:tc>
+          <w:tcPr>
+            <w:tcW w:w="3760" w:type="dxa"/>
+            <w:tcBorders>
+              <w:top w:val="nil"/>
+              <w:left w:val="nil"/>
+              <w:bottom w:val="single" w:sz="4" w:space="0" w:color="auto"/>
+              <w:right w:val="single" w:sz="4" w:space="0" w:color="auto"/>
+            </w:tcBorders>
+            <w:shd w:val="clear" w:color="auto" w:fill="auto"/>
+            <w:vAlign w:val="bottom"/>
+            <w:hideMark/>
+          </w:tcPr>
+          <w:p>
+            <w:pPr>
+              <w:widowControl/>
+              <w:spacing w:line="240" w:lineRule="auto"/>
+              <w:jc w:val="center"/>
+              <w:rPr>
+                <w:rFonts w:ascii="Arial" w:hAnsi="Arial" w:cs="Arial"/>
+                <w:b/>
+                <w:bCs/>
+                <w:lang w:val="es-PE" w:eastAsia="es-PE"/>
+              </w:rPr>
+            </w:pPr>
+            <w:r>
+              <w:rPr>
+                <w:rFonts w:ascii="Arial" w:hAnsi="Arial" w:cs="Arial"/>
+                <w:b/>
+                <w:bCs/>
+                <w:lang w:val="es-PE" w:eastAsia="es-PE"/>
+              </w:rPr>
+              <w:t>Acción actor</w:t>
+            </w:r>
+          </w:p>
+        </w:tc>
+        <w:tc>
+          <w:tcPr>
+            <w:tcW w:w="3760" w:type="dxa"/>
+            <w:tcBorders>
+              <w:top w:val="nil"/>
+              <w:left w:val="nil"/>
+              <w:bottom w:val="single" w:sz="4" w:space="0" w:color="auto"/>
+              <w:right w:val="single" w:sz="8" w:space="0" w:color="auto"/>
+            </w:tcBorders>
+            <w:shd w:val="clear" w:color="auto" w:fill="auto"/>
+            <w:vAlign w:val="bottom"/>
+            <w:hideMark/>
+          </w:tcPr>
+          <w:p>
+            <w:pPr>
+              <w:widowControl/>
+              <w:spacing w:line="240" w:lineRule="auto"/>
+              <w:jc w:val="center"/>
+              <w:rPr>
+                <w:rFonts w:ascii="Arial" w:hAnsi="Arial" w:cs="Arial"/>
+                <w:b/>
+                <w:bCs/>
+                <w:lang w:val="es-PE" w:eastAsia="es-PE"/>
+              </w:rPr>
+            </w:pPr>
+            <w:r>
+              <w:rPr>
+                <w:rFonts w:ascii="Arial" w:hAnsi="Arial" w:cs="Arial"/>
+                <w:b/>
+                <w:bCs/>
+                <w:lang w:val="es-PE" w:eastAsia="es-PE"/>
+              </w:rPr>
+              <w:t>Acción sistema</w:t>
+            </w:r>
+          </w:p>
+        </w:tc>
+      </w:tr>
+      <w:tr>
+        <w:trPr>
+          <w:trHeight w:val="799"/>
+        </w:trPr>
+        <w:tc>
+          <w:tcPr>
+            <w:tcW w:w="2960" w:type="dxa"/>
+            <w:vMerge/>
+            <w:tcBorders>
+              <w:top w:val="nil"/>
+              <w:left w:val="single" w:sz="8" w:space="0" w:color="auto"/>
+              <w:bottom w:val="single" w:sz="4" w:space="0" w:color="auto"/>
+              <w:right w:val="single" w:sz="4" w:space="0" w:color="auto"/>
+            </w:tcBorders>
+            <w:vAlign w:val="center"/>
+            <w:hideMark/>
+          </w:tcPr>
+          <w:p>
+            <w:pPr>
+              <w:widowControl/>
+              <w:spacing w:line="240" w:lineRule="auto"/>
+              <w:rPr>
+                <w:rFonts w:ascii="Arial" w:hAnsi="Arial" w:cs="Arial"/>
+                <w:b/>
+                <w:bCs/>
+                <w:lang w:val="es-PE" w:eastAsia="es-PE"/>
+              </w:rPr>
+            </w:pPr>
+          </w:p>
+        </w:tc>
+        <w:tc>
+          <w:tcPr>
+            <w:tcW w:w="3760" w:type="dxa"/>
+            <w:tcBorders>
+              <w:top w:val="nil"/>
+              <w:left w:val="nil"/>
+              <w:bottom w:val="single" w:sz="4" w:space="0" w:color="auto"/>
+              <w:right w:val="single" w:sz="4" w:space="0" w:color="auto"/>
+            </w:tcBorders>
+            <w:shd w:val="clear" w:color="auto" w:fill="auto"/>
+            <w:hideMark/>
+          </w:tcPr>
+          <w:p>
+            <w:pPr>
+              <w:widowControl/>
+              <w:spacing w:line="240" w:lineRule="auto"/>
+              <w:rPr>
+                <w:rFonts w:ascii="Arial" w:hAnsi="Arial" w:cs="Arial"/>
+                <w:lang w:val="es-PE" w:eastAsia="es-PE"/>
+              </w:rPr>
+            </w:pPr>
+            <w:r>
+              <w:rPr>
+                <w:rFonts w:ascii="Arial" w:hAnsi="Arial" w:cs="Arial"/>
+                <w:lang w:val="es-PE" w:eastAsia="es-PE"/>
+              </w:rPr>
+              <w:t xml:space="preserve">1) En la pantalla de perfil del usuario, se elige la opción “Crear Subasta”. </w:t>
+            </w:r>
+          </w:p>
+        </w:tc>
+        <w:tc>
+          <w:tcPr>
+            <w:tcW w:w="3760" w:type="dxa"/>
+            <w:tcBorders>
+              <w:top w:val="nil"/>
+              <w:left w:val="nil"/>
+              <w:bottom w:val="single" w:sz="4" w:space="0" w:color="auto"/>
+              <w:right w:val="single" w:sz="8" w:space="0" w:color="auto"/>
+            </w:tcBorders>
+            <w:shd w:val="clear" w:color="auto" w:fill="auto"/>
+            <w:hideMark/>
+          </w:tcPr>
+          <w:p>
+            <w:pPr>
+              <w:widowControl/>
+              <w:spacing w:line="240" w:lineRule="auto"/>
+              <w:rPr>
+                <w:rFonts w:ascii="Arial" w:hAnsi="Arial" w:cs="Arial"/>
+                <w:lang w:val="es-PE" w:eastAsia="es-PE"/>
+              </w:rPr>
+            </w:pPr>
+            <w:r>
+              <w:rPr>
+                <w:rFonts w:ascii="Arial" w:hAnsi="Arial" w:cs="Arial"/>
+                <w:lang w:val="es-PE" w:eastAsia="es-PE"/>
+              </w:rPr>
+              <w:t>2) El sistema presentará una nueva pantalla en la cual se pedirá al usuario que ingrese información referente a la subasta como:</w:t>
+            </w:r>
+          </w:p>
+          <w:p>
+            <w:pPr>
+              <w:widowControl/>
+              <w:spacing w:line="240" w:lineRule="auto"/>
+              <w:rPr>
+                <w:rFonts w:ascii="Arial" w:hAnsi="Arial" w:cs="Arial"/>
+                <w:lang w:val="es-PE" w:eastAsia="es-PE"/>
+              </w:rPr>
+            </w:pPr>
+            <w:r>
+              <w:rPr>
+                <w:rFonts w:ascii="Arial" w:hAnsi="Arial" w:cs="Arial"/>
+                <w:lang w:val="es-PE" w:eastAsia="es-PE"/>
+              </w:rPr>
+              <w:t>Tipo de producto, descripción del producto, precio base, fecha de fin de la subasta, detalle y lugar de entrega ciudad y país, cargar imagen.</w:t>
+            </w:r>
+          </w:p>
+        </w:tc>
+      </w:tr>
+      <w:tr>
+        <w:trPr>
+          <w:trHeight w:val="782"/>
+        </w:trPr>
+        <w:tc>
+          <w:tcPr>
+            <w:tcW w:w="2960" w:type="dxa"/>
+            <w:vMerge/>
+            <w:tcBorders>
+              <w:top w:val="nil"/>
+              <w:left w:val="single" w:sz="8" w:space="0" w:color="auto"/>
+              <w:bottom w:val="single" w:sz="4" w:space="0" w:color="auto"/>
+              <w:right w:val="single" w:sz="4" w:space="0" w:color="auto"/>
+            </w:tcBorders>
+            <w:vAlign w:val="center"/>
+            <w:hideMark/>
+          </w:tcPr>
+          <w:p>
+            <w:pPr>
+              <w:widowControl/>
+              <w:spacing w:line="240" w:lineRule="auto"/>
+              <w:rPr>
+                <w:rFonts w:ascii="Arial" w:hAnsi="Arial" w:cs="Arial"/>
+                <w:b/>
+                <w:bCs/>
+                <w:lang w:val="es-PE" w:eastAsia="es-PE"/>
+              </w:rPr>
+            </w:pPr>
+          </w:p>
+        </w:tc>
+        <w:tc>
+          <w:tcPr>
+            <w:tcW w:w="3760" w:type="dxa"/>
+            <w:tcBorders>
+              <w:top w:val="single" w:sz="4" w:space="0" w:color="auto"/>
+              <w:left w:val="nil"/>
+              <w:bottom w:val="single" w:sz="4" w:space="0" w:color="auto"/>
+              <w:right w:val="single" w:sz="4" w:space="0" w:color="auto"/>
+            </w:tcBorders>
+            <w:shd w:val="clear" w:color="auto" w:fill="auto"/>
+            <w:hideMark/>
+          </w:tcPr>
+          <w:p>
+            <w:pPr>
+              <w:widowControl/>
+              <w:spacing w:line="240" w:lineRule="auto"/>
+              <w:rPr>
+                <w:rFonts w:ascii="Arial" w:hAnsi="Arial" w:cs="Arial"/>
+                <w:lang w:val="es-PE" w:eastAsia="es-PE"/>
+              </w:rPr>
+            </w:pPr>
+            <w:r>
+              <w:rPr>
+                <w:rFonts w:ascii="Arial" w:hAnsi="Arial" w:cs="Arial"/>
+                <w:lang w:val="es-PE" w:eastAsia="es-PE"/>
+              </w:rPr>
+              <w:t>3) Ingresa información de la subasta y confirma la creación de la subasta.</w:t>
+            </w:r>
+          </w:p>
+        </w:tc>
+        <w:tc>
+          <w:tcPr>
+            <w:tcW w:w="3760" w:type="dxa"/>
+            <w:tcBorders>
+              <w:top w:val="nil"/>
+              <w:left w:val="nil"/>
+              <w:bottom w:val="single" w:sz="4" w:space="0" w:color="auto"/>
+              <w:right w:val="single" w:sz="8" w:space="0" w:color="auto"/>
+            </w:tcBorders>
+            <w:shd w:val="clear" w:color="auto" w:fill="auto"/>
+            <w:hideMark/>
+          </w:tcPr>
+          <w:p>
+            <w:pPr>
+              <w:widowControl/>
+              <w:spacing w:line="240" w:lineRule="auto"/>
+              <w:rPr>
+                <w:rFonts w:ascii="Arial" w:hAnsi="Arial" w:cs="Arial"/>
+                <w:lang w:val="es-PE" w:eastAsia="es-PE"/>
+              </w:rPr>
+            </w:pPr>
+            <w:r>
+              <w:rPr>
+                <w:rFonts w:ascii="Arial" w:hAnsi="Arial" w:cs="Arial"/>
+                <w:lang w:val="es-PE" w:eastAsia="es-PE"/>
+              </w:rPr>
+              <w:t>4) El sistema mostrará un mensaje de éxito. “Se ha creado correctamente la subasta”.</w:t>
+            </w:r>
+          </w:p>
+        </w:tc>
+      </w:tr>
+      <w:tr>
+        <w:trPr>
+          <w:trHeight w:val="1322"/>
+        </w:trPr>
+        <w:tc>
+          <w:tcPr>
+            <w:tcW w:w="2960" w:type="dxa"/>
+            <w:tcBorders>
+              <w:top w:val="single" w:sz="4" w:space="0" w:color="auto"/>
+              <w:left w:val="single" w:sz="4" w:space="0" w:color="auto"/>
+              <w:bottom w:val="single" w:sz="4" w:space="0" w:color="auto"/>
+              <w:right w:val="single" w:sz="4" w:space="0" w:color="auto"/>
+            </w:tcBorders>
+            <w:shd w:val="clear" w:color="auto" w:fill="auto"/>
+            <w:vAlign w:val="center"/>
+            <w:hideMark/>
+          </w:tcPr>
+          <w:p>
+            <w:pPr>
+              <w:widowControl/>
+              <w:spacing w:line="240" w:lineRule="auto"/>
+              <w:jc w:val="center"/>
+              <w:rPr>
+                <w:rFonts w:ascii="Arial" w:hAnsi="Arial" w:cs="Arial"/>
+                <w:b/>
+                <w:bCs/>
+                <w:lang w:val="es-PE" w:eastAsia="es-PE"/>
+              </w:rPr>
+            </w:pPr>
+            <w:r>
+              <w:rPr>
+                <w:rFonts w:ascii="Arial" w:hAnsi="Arial" w:cs="Arial"/>
+                <w:b/>
+                <w:bCs/>
+                <w:lang w:val="es-PE" w:eastAsia="es-PE"/>
+              </w:rPr>
+              <w:t>Flujo Alternativo 1</w:t>
+            </w:r>
+          </w:p>
+        </w:tc>
+        <w:tc>
+          <w:tcPr>
+            <w:tcW w:w="3760" w:type="dxa"/>
+            <w:tcBorders>
+              <w:top w:val="single" w:sz="4" w:space="0" w:color="auto"/>
+              <w:left w:val="nil"/>
+              <w:bottom w:val="single" w:sz="4" w:space="0" w:color="auto"/>
+              <w:right w:val="single" w:sz="4" w:space="0" w:color="auto"/>
+            </w:tcBorders>
+            <w:shd w:val="clear" w:color="auto" w:fill="auto"/>
+            <w:hideMark/>
+          </w:tcPr>
+          <w:p>
+            <w:pPr>
+              <w:spacing w:line="240" w:lineRule="auto"/>
+              <w:rPr>
+                <w:rFonts w:ascii="Arial" w:hAnsi="Arial" w:cs="Arial"/>
+                <w:lang w:val="es-PE" w:eastAsia="es-PE"/>
+              </w:rPr>
+            </w:pPr>
+            <w:r>
+              <w:rPr>
+                <w:rFonts w:ascii="Arial" w:hAnsi="Arial" w:cs="Arial"/>
+                <w:lang w:val="es-PE" w:eastAsia="es-PE"/>
+              </w:rPr>
+              <w:t>3.1) el usuario no rellena uno o más campos requeridos y realiza la confirmación de la creación de la subasta.</w:t>
+            </w:r>
+          </w:p>
+        </w:tc>
+        <w:tc>
+          <w:tcPr>
+            <w:tcW w:w="3760" w:type="dxa"/>
+            <w:tcBorders>
+              <w:top w:val="single" w:sz="4" w:space="0" w:color="auto"/>
+              <w:left w:val="nil"/>
+              <w:right w:val="single" w:sz="4" w:space="0" w:color="auto"/>
+            </w:tcBorders>
+            <w:shd w:val="clear" w:color="auto" w:fill="auto"/>
+            <w:hideMark/>
+          </w:tcPr>
+          <w:p>
+            <w:pPr>
+              <w:widowControl/>
+              <w:spacing w:line="240" w:lineRule="auto"/>
+              <w:rPr>
+                <w:rFonts w:ascii="Arial" w:hAnsi="Arial" w:cs="Arial"/>
+                <w:lang w:val="es-PE" w:eastAsia="es-PE"/>
+              </w:rPr>
+            </w:pPr>
+            <w:r>
+              <w:rPr>
+                <w:rFonts w:ascii="Arial" w:hAnsi="Arial" w:cs="Arial"/>
+                <w:lang w:val="es-PE" w:eastAsia="es-PE"/>
+              </w:rPr>
+              <w:t>3.2) El sistema volverá mostrar la pantalla de creación de subasta indicando los campos faltantes a rellenar y también mostrando un mensaje de error al crear la subasta.</w:t>
+            </w:r>
+          </w:p>
+        </w:tc>
+      </w:tr>
+      <w:tr>
+        <w:trPr>
+          <w:trHeight w:val="342"/>
+        </w:trPr>
+        <w:tc>
+          <w:tcPr>
+            <w:tcW w:w="2960" w:type="dxa"/>
+            <w:tcBorders>
+              <w:top w:val="single" w:sz="4" w:space="0" w:color="auto"/>
+              <w:left w:val="single" w:sz="4" w:space="0" w:color="auto"/>
+              <w:bottom w:val="single" w:sz="4" w:space="0" w:color="auto"/>
+              <w:right w:val="single" w:sz="4" w:space="0" w:color="auto"/>
+            </w:tcBorders>
+            <w:shd w:val="clear" w:color="auto" w:fill="auto"/>
+            <w:vAlign w:val="bottom"/>
+            <w:hideMark/>
+          </w:tcPr>
+          <w:p>
+            <w:pPr>
+              <w:widowControl/>
+              <w:spacing w:line="240" w:lineRule="auto"/>
+              <w:rPr>
+                <w:rFonts w:ascii="Arial" w:hAnsi="Arial" w:cs="Arial"/>
+                <w:b/>
+                <w:bCs/>
+                <w:lang w:val="es-PE" w:eastAsia="es-PE"/>
+              </w:rPr>
+            </w:pPr>
+            <w:r>
+              <w:rPr>
+                <w:rFonts w:ascii="Arial" w:hAnsi="Arial" w:cs="Arial"/>
+                <w:b/>
+                <w:bCs/>
+                <w:lang w:val="es-PE" w:eastAsia="es-PE"/>
+              </w:rPr>
+              <w:t>Postcondición</w:t>
+            </w:r>
+          </w:p>
+        </w:tc>
+        <w:tc>
+          <w:tcPr>
+            <w:tcW w:w="7520" w:type="dxa"/>
+            <w:gridSpan w:val="2"/>
+            <w:tcBorders>
+              <w:top w:val="single" w:sz="4" w:space="0" w:color="auto"/>
+              <w:left w:val="nil"/>
+              <w:bottom w:val="single" w:sz="4" w:space="0" w:color="auto"/>
+              <w:right w:val="single" w:sz="8" w:space="0" w:color="000000"/>
+            </w:tcBorders>
+            <w:shd w:val="clear" w:color="auto" w:fill="auto"/>
+            <w:vAlign w:val="bottom"/>
+            <w:hideMark/>
+          </w:tcPr>
+          <w:p>
+            <w:pPr>
+              <w:widowControl/>
+              <w:spacing w:line="240" w:lineRule="auto"/>
+              <w:rPr>
+                <w:rFonts w:ascii="Arial" w:hAnsi="Arial" w:cs="Arial"/>
+                <w:lang w:val="es-PE" w:eastAsia="es-PE"/>
+              </w:rPr>
+            </w:pPr>
+            <w:r>
+              <w:rPr>
+                <w:rFonts w:ascii="Arial" w:hAnsi="Arial" w:cs="Arial"/>
+                <w:lang w:val="es-PE" w:eastAsia="es-PE"/>
+              </w:rPr>
+              <w:t> Subasta creada y pública para cualquier usuario he internauta.</w:t>
+            </w:r>
+          </w:p>
+        </w:tc>
+      </w:tr>
+      <w:tr>
+        <w:trPr>
+          <w:trHeight w:val="799"/>
+        </w:trPr>
+        <w:tc>
+          <w:tcPr>
+            <w:tcW w:w="2960" w:type="dxa"/>
+            <w:tcBorders>
+              <w:top w:val="nil"/>
+              <w:left w:val="single" w:sz="8" w:space="0" w:color="auto"/>
+              <w:bottom w:val="single" w:sz="4" w:space="0" w:color="auto"/>
+              <w:right w:val="single" w:sz="4" w:space="0" w:color="auto"/>
+            </w:tcBorders>
+            <w:shd w:val="clear" w:color="auto" w:fill="auto"/>
+            <w:vAlign w:val="center"/>
+            <w:hideMark/>
+          </w:tcPr>
+          <w:p>
+            <w:pPr>
+              <w:widowControl/>
+              <w:spacing w:line="240" w:lineRule="auto"/>
+              <w:jc w:val="center"/>
+              <w:rPr>
+                <w:rFonts w:ascii="Arial" w:hAnsi="Arial" w:cs="Arial"/>
+                <w:b/>
+                <w:bCs/>
+                <w:lang w:val="es-PE" w:eastAsia="es-PE"/>
+              </w:rPr>
+            </w:pPr>
+            <w:r>
+              <w:rPr>
+                <w:rFonts w:ascii="Arial" w:hAnsi="Arial" w:cs="Arial"/>
+                <w:b/>
+                <w:bCs/>
+                <w:lang w:val="es-PE" w:eastAsia="es-PE"/>
+              </w:rPr>
+              <w:t>Flujo Excepcional</w:t>
+            </w:r>
+          </w:p>
+        </w:tc>
+        <w:tc>
+          <w:tcPr>
+            <w:tcW w:w="3760" w:type="dxa"/>
+            <w:tcBorders>
+              <w:top w:val="nil"/>
+              <w:left w:val="nil"/>
+              <w:bottom w:val="single" w:sz="4" w:space="0" w:color="auto"/>
+              <w:right w:val="single" w:sz="4" w:space="0" w:color="auto"/>
+            </w:tcBorders>
+            <w:shd w:val="clear" w:color="auto" w:fill="auto"/>
+            <w:hideMark/>
+          </w:tcPr>
+          <w:p>
+            <w:pPr>
+              <w:widowControl/>
+              <w:spacing w:line="240" w:lineRule="auto"/>
+              <w:rPr>
+                <w:rFonts w:ascii="Arial" w:hAnsi="Arial" w:cs="Arial"/>
+                <w:lang w:val="es-PE" w:eastAsia="es-PE"/>
+              </w:rPr>
+            </w:pPr>
+          </w:p>
+        </w:tc>
+        <w:tc>
+          <w:tcPr>
+            <w:tcW w:w="3760" w:type="dxa"/>
+            <w:tcBorders>
+              <w:top w:val="nil"/>
+              <w:left w:val="nil"/>
+              <w:bottom w:val="single" w:sz="4" w:space="0" w:color="auto"/>
+              <w:right w:val="single" w:sz="8" w:space="0" w:color="auto"/>
+            </w:tcBorders>
+            <w:shd w:val="clear" w:color="auto" w:fill="auto"/>
+            <w:hideMark/>
+          </w:tcPr>
+          <w:p>
+            <w:pPr>
+              <w:widowControl/>
+              <w:spacing w:line="240" w:lineRule="auto"/>
+              <w:rPr>
+                <w:rFonts w:ascii="Arial" w:hAnsi="Arial" w:cs="Arial"/>
+                <w:lang w:val="es-PE" w:eastAsia="es-PE"/>
+              </w:rPr>
+            </w:pPr>
+          </w:p>
+        </w:tc>
+      </w:tr>
+      <w:tr>
+        <w:trPr>
+          <w:trHeight w:val="342"/>
+        </w:trPr>
+        <w:tc>
+          <w:tcPr>
+            <w:tcW w:w="2960" w:type="dxa"/>
+            <w:tcBorders>
+              <w:top w:val="nil"/>
+              <w:left w:val="single" w:sz="8" w:space="0" w:color="auto"/>
+              <w:bottom w:val="single" w:sz="4" w:space="0" w:color="auto"/>
+              <w:right w:val="single" w:sz="4" w:space="0" w:color="auto"/>
+            </w:tcBorders>
+            <w:shd w:val="clear" w:color="auto" w:fill="auto"/>
+            <w:vAlign w:val="bottom"/>
+            <w:hideMark/>
+          </w:tcPr>
+          <w:p>
+            <w:pPr>
+              <w:widowControl/>
+              <w:spacing w:line="240" w:lineRule="auto"/>
+              <w:rPr>
+                <w:rFonts w:ascii="Arial" w:hAnsi="Arial" w:cs="Arial"/>
+                <w:b/>
+                <w:bCs/>
+                <w:lang w:val="es-PE" w:eastAsia="es-PE"/>
+              </w:rPr>
+            </w:pPr>
+            <w:r>
+              <w:rPr>
+                <w:rFonts w:ascii="Arial" w:hAnsi="Arial" w:cs="Arial"/>
+                <w:b/>
+                <w:bCs/>
+                <w:lang w:val="es-PE" w:eastAsia="es-PE"/>
+              </w:rPr>
+              <w:t>Frecuencia</w:t>
+            </w:r>
+          </w:p>
+        </w:tc>
+        <w:tc>
+          <w:tcPr>
+            <w:tcW w:w="7520" w:type="dxa"/>
+            <w:gridSpan w:val="2"/>
+            <w:tcBorders>
+              <w:top w:val="single" w:sz="4" w:space="0" w:color="auto"/>
+              <w:left w:val="nil"/>
+              <w:bottom w:val="single" w:sz="4" w:space="0" w:color="auto"/>
+              <w:right w:val="single" w:sz="8" w:space="0" w:color="000000"/>
+            </w:tcBorders>
+            <w:shd w:val="clear" w:color="auto" w:fill="auto"/>
+            <w:hideMark/>
+          </w:tcPr>
+          <w:p>
+            <w:pPr>
+              <w:widowControl/>
+              <w:spacing w:line="240" w:lineRule="auto"/>
+              <w:rPr>
+                <w:rFonts w:ascii="Arial" w:hAnsi="Arial" w:cs="Arial"/>
+                <w:lang w:val="es-PE" w:eastAsia="es-PE"/>
+              </w:rPr>
+            </w:pPr>
+            <w:r>
+              <w:rPr>
+                <w:rFonts w:ascii="Arial" w:hAnsi="Arial" w:cs="Arial"/>
+                <w:lang w:val="es-PE" w:eastAsia="es-PE"/>
+              </w:rPr>
+              <w:t> Muy frecuente</w:t>
+            </w:r>
+          </w:p>
+        </w:tc>
+      </w:tr>
+      <w:tr>
+        <w:trPr>
+          <w:trHeight w:val="342"/>
+        </w:trPr>
+        <w:tc>
+          <w:tcPr>
+            <w:tcW w:w="2960" w:type="dxa"/>
+            <w:tcBorders>
+              <w:top w:val="nil"/>
+              <w:left w:val="single" w:sz="8" w:space="0" w:color="auto"/>
+              <w:bottom w:val="single" w:sz="4" w:space="0" w:color="auto"/>
+              <w:right w:val="single" w:sz="4" w:space="0" w:color="auto"/>
+            </w:tcBorders>
+            <w:shd w:val="clear" w:color="auto" w:fill="auto"/>
+            <w:vAlign w:val="bottom"/>
+            <w:hideMark/>
+          </w:tcPr>
+          <w:p>
+            <w:pPr>
+              <w:widowControl/>
+              <w:spacing w:line="240" w:lineRule="auto"/>
+              <w:rPr>
+                <w:rFonts w:ascii="Arial" w:hAnsi="Arial" w:cs="Arial"/>
+                <w:b/>
+                <w:bCs/>
+                <w:lang w:val="es-PE" w:eastAsia="es-PE"/>
+              </w:rPr>
+            </w:pPr>
+            <w:r>
+              <w:rPr>
+                <w:rFonts w:ascii="Arial" w:hAnsi="Arial" w:cs="Arial"/>
+                <w:b/>
+                <w:bCs/>
+                <w:lang w:val="es-PE" w:eastAsia="es-PE"/>
+              </w:rPr>
+              <w:t>Importancia</w:t>
+            </w:r>
+          </w:p>
+        </w:tc>
+        <w:tc>
+          <w:tcPr>
+            <w:tcW w:w="7520" w:type="dxa"/>
+            <w:gridSpan w:val="2"/>
+            <w:tcBorders>
+              <w:top w:val="single" w:sz="4" w:space="0" w:color="auto"/>
+              <w:left w:val="nil"/>
+              <w:bottom w:val="single" w:sz="4" w:space="0" w:color="auto"/>
+              <w:right w:val="single" w:sz="8" w:space="0" w:color="000000"/>
+            </w:tcBorders>
+            <w:shd w:val="clear" w:color="auto" w:fill="auto"/>
+            <w:hideMark/>
+          </w:tcPr>
+          <w:p>
+            <w:pPr>
+              <w:widowControl/>
+              <w:spacing w:line="240" w:lineRule="auto"/>
+              <w:rPr>
+                <w:rFonts w:ascii="Arial" w:hAnsi="Arial" w:cs="Arial"/>
+                <w:lang w:val="es-PE" w:eastAsia="es-PE"/>
+              </w:rPr>
+            </w:pPr>
+            <w:r>
+              <w:rPr>
+                <w:rFonts w:ascii="Arial" w:hAnsi="Arial" w:cs="Arial"/>
+                <w:lang w:val="es-PE" w:eastAsia="es-PE"/>
+              </w:rPr>
+              <w:t> Muy alta</w:t>
+            </w:r>
+          </w:p>
+        </w:tc>
+      </w:tr>
+      <w:tr>
+        <w:trPr>
+          <w:trHeight w:val="342"/>
+        </w:trPr>
+        <w:tc>
+          <w:tcPr>
+            <w:tcW w:w="2960" w:type="dxa"/>
+            <w:tcBorders>
+              <w:top w:val="nil"/>
+              <w:left w:val="single" w:sz="8" w:space="0" w:color="auto"/>
+              <w:bottom w:val="single" w:sz="8" w:space="0" w:color="auto"/>
+              <w:right w:val="single" w:sz="4" w:space="0" w:color="auto"/>
+            </w:tcBorders>
+            <w:shd w:val="clear" w:color="auto" w:fill="auto"/>
+            <w:vAlign w:val="bottom"/>
+            <w:hideMark/>
+          </w:tcPr>
+          <w:p>
+            <w:pPr>
+              <w:widowControl/>
+              <w:spacing w:line="240" w:lineRule="auto"/>
+              <w:rPr>
+                <w:rFonts w:ascii="Arial" w:hAnsi="Arial" w:cs="Arial"/>
+                <w:b/>
+                <w:bCs/>
+                <w:lang w:val="es-PE" w:eastAsia="es-PE"/>
+              </w:rPr>
+            </w:pPr>
+            <w:r>
+              <w:rPr>
+                <w:rFonts w:ascii="Arial" w:hAnsi="Arial" w:cs="Arial"/>
+                <w:b/>
+                <w:bCs/>
+                <w:lang w:val="es-PE" w:eastAsia="es-PE"/>
+              </w:rPr>
+              <w:t>Comentarios</w:t>
+            </w:r>
+          </w:p>
+        </w:tc>
+        <w:tc>
+          <w:tcPr>
+            <w:tcW w:w="7520" w:type="dxa"/>
+            <w:gridSpan w:val="2"/>
+            <w:tcBorders>
+              <w:top w:val="single" w:sz="4" w:space="0" w:color="auto"/>
+              <w:left w:val="nil"/>
+              <w:bottom w:val="single" w:sz="8" w:space="0" w:color="auto"/>
+              <w:right w:val="single" w:sz="8" w:space="0" w:color="000000"/>
+            </w:tcBorders>
+            <w:shd w:val="clear" w:color="auto" w:fill="auto"/>
+            <w:vAlign w:val="bottom"/>
+            <w:hideMark/>
+          </w:tcPr>
+          <w:p>
+            <w:pPr>
+              <w:widowControl/>
+              <w:spacing w:line="240" w:lineRule="auto"/>
+              <w:rPr>
+                <w:rFonts w:ascii="Arial" w:hAnsi="Arial" w:cs="Arial"/>
+                <w:lang w:val="es-PE" w:eastAsia="es-PE"/>
+              </w:rPr>
+            </w:pPr>
+            <w:r>
+              <w:rPr>
+                <w:rFonts w:ascii="Arial" w:hAnsi="Arial" w:cs="Arial"/>
+                <w:lang w:val="es-PE" w:eastAsia="es-PE"/>
+              </w:rPr>
+              <w:t> </w:t>
+            </w:r>
+          </w:p>
+        </w:tc>
+      </w:tr>
+    </w:tbl>
+    <w:p>
+      <w:pPr>
+        <w:ind w:left="1440" w:firstLine="12"/>
+        <w:rPr>
+          <w:rFonts w:ascii="Times New Roman" w:hAnsi="Times New Roman" w:cs="Times New Roman"/>
+        </w:rPr>
+      </w:pPr>
+      <w:hyperlink w:anchor="_Registro_de_cliente_1"/>
+    </w:p>
+    <w:p>
+      <w:pPr>
+        <w:rPr>
+          <w:rFonts w:ascii="Times New Roman" w:hAnsi="Times New Roman" w:cs="Times New Roman"/>
+        </w:rPr>
+      </w:pPr>
+      <w:r>
+        <w:rPr>
+          <w:rFonts w:ascii="Times New Roman" w:hAnsi="Times New Roman" w:cs="Times New Roman"/>
+        </w:rPr>
+        <w:br w:type="page"/>
+      </w:r>
+    </w:p>
+    <w:p>
+      <w:pPr>
+        <w:spacing w:before="240" w:after="120" w:line="240" w:lineRule="auto"/>
+        <w:ind w:left="720"/>
+        <w:rPr>
+          <w:rFonts w:ascii="Times New Roman" w:hAnsi="Times New Roman" w:cs="Times New Roman"/>
+        </w:rPr>
+      </w:pPr>
+      <w:r>
+        <w:rPr>
+          <w:rFonts w:ascii="Times New Roman" w:eastAsia="Arial" w:hAnsi="Times New Roman" w:cs="Times New Roman"/>
+          <w:b/>
+          <w:sz w:val="28"/>
+        </w:rPr>
+        <w:lastRenderedPageBreak/>
+        <w:t xml:space="preserve"> </w:t>
+      </w:r>
+    </w:p>
+    <w:p>
+      <w:pPr>
+        <w:pStyle w:val="Ttulo1"/>
+        <w:rPr>
+          <w:rFonts w:ascii="Times New Roman" w:hAnsi="Times New Roman" w:cs="Times New Roman"/>
+        </w:rPr>
+      </w:pPr>
+      <w:bookmarkStart w:id="41" w:name="_Toc385170045"/>
+      <w:r>
+        <w:rPr>
+          <w:rFonts w:ascii="Times New Roman" w:eastAsia="Arial Black" w:hAnsi="Times New Roman" w:cs="Times New Roman"/>
+          <w:sz w:val="32"/>
+        </w:rPr>
+        <w:t>PROTOTIPOS DE PANTALLAS DEL SISTEMA</w:t>
+      </w:r>
+      <w:bookmarkEnd w:id="41"/>
+    </w:p>
+    <w:p>
+      <w:pPr>
+        <w:ind w:left="720"/>
+        <w:rPr>
+          <w:rFonts w:ascii="Times New Roman" w:hAnsi="Times New Roman" w:cs="Times New Roman"/>
+        </w:rPr>
+      </w:pPr>
+    </w:p>
+    <w:p>
+      <w:pPr>
+        <w:ind w:left="720"/>
+        <w:rPr>
+          <w:rFonts w:ascii="Times New Roman" w:hAnsi="Times New Roman" w:cs="Times New Roman"/>
+          <w:sz w:val="22"/>
+          <w:szCs w:val="22"/>
+        </w:rPr>
+      </w:pPr>
+      <w:r>
+        <w:rPr>
+          <w:rFonts w:ascii="Times New Roman" w:hAnsi="Times New Roman" w:cs="Times New Roman"/>
+          <w:sz w:val="22"/>
+          <w:szCs w:val="22"/>
+        </w:rPr>
+        <w:t xml:space="preserve">La pantalla que se muestra a continuación es aquella  donde el usuario podrá </w:t>
+      </w:r>
+      <w:r>
+        <w:rPr>
+          <w:rFonts w:ascii="Times New Roman" w:hAnsi="Times New Roman" w:cs="Times New Roman"/>
+          <w:sz w:val="22"/>
+          <w:szCs w:val="22"/>
+        </w:rPr>
+        <w:t xml:space="preserve">registrar el producto que desea subastar. </w:t>
+      </w:r>
+    </w:p>
+    <w:p>
+      <w:pPr>
+        <w:tabs>
+          <w:tab w:val="left" w:pos="5040"/>
+        </w:tabs>
+        <w:rPr>
+          <w:rFonts w:ascii="Times New Roman" w:hAnsi="Times New Roman" w:cs="Times New Roman"/>
+        </w:rPr>
+      </w:pPr>
+    </w:p>
+    <w:p>
+      <w:pPr>
+        <w:ind w:left="720" w:firstLine="12"/>
+        <w:rPr>
+          <w:rFonts w:ascii="Times New Roman" w:hAnsi="Times New Roman" w:cs="Times New Roman"/>
+        </w:rPr>
+      </w:pPr>
+    </w:p>
+    <w:p>
+      <w:pPr>
+        <w:ind w:left="720"/>
+        <w:jc w:val="center"/>
+        <w:rPr>
+          <w:rFonts w:ascii="Times New Roman" w:hAnsi="Times New Roman" w:cs="Times New Roman"/>
+        </w:rPr>
+      </w:pPr>
+    </w:p>
+    <w:p>
+      <w:pPr>
+        <w:rPr>
+          <w:rFonts w:ascii="Times New Roman" w:hAnsi="Times New Roman" w:cs="Times New Roman"/>
+        </w:rPr>
+      </w:pPr>
+      <w:r>
+        <w:rPr>
+          <w:rFonts w:ascii="Times New Roman" w:hAnsi="Times New Roman" w:cs="Times New Roman"/>
+          <w:noProof/>
+          <w:lang w:val="es-ES" w:eastAsia="es-ES"/>
+        </w:rPr>
+        <w:drawing>
+          <wp:inline distT="0" distB="0" distL="0" distR="0" wp14:anchorId="5FD07C23" wp14:editId="5C37297F">
+            <wp:extent cx="5276215" cy="2414270"/>
+            <wp:effectExtent l="0" t="0" r="635" b="5080"/>
+            <wp:docPr id="14" name="0 Imagen"/>
+            <wp:cNvGraphicFramePr>
+              <a:graphicFrameLocks xmlns:a="http://schemas.openxmlformats.org/drawingml/2006/main" noChangeAspect="1"/>
+            </wp:cNvGraphicFramePr>
+            <a:graphic xmlns:a="http://schemas.openxmlformats.org/drawingml/2006/main">
+              <a:graphicData uri="http://schemas.openxmlformats.org/drawingml/2006/picture">
+                <pic:pic xmlns:pic="http://schemas.openxmlformats.org/drawingml/2006/picture">
+                  <pic:nvPicPr>
+                    <pic:cNvPr id="0" name="cliente carga producto -6.png"/>
+                    <pic:cNvPicPr/>
+                  </pic:nvPicPr>
+                  <pic:blipFill>
+                    <a:blip r:embed="rId20">
+                      <a:extLst>
+                        <a:ext uri="{28A0092B-C50C-407E-A947-70E740481C1C}">
+                          <a14:useLocalDpi xmlns:a14="http://schemas.microsoft.com/office/drawing/2010/main" val="0"/>
+                        </a:ext>
+                      </a:extLst>
+                    </a:blip>
+                    <a:stretch>
+                      <a:fillRect/>
+                    </a:stretch>
+                  </pic:blipFill>
+                  <pic:spPr>
+                    <a:xfrm>
+                      <a:off x="0" y="0"/>
+                      <a:ext cx="5276215" cy="2414270"/>
+                    </a:xfrm>
+                    <a:prstGeom prst="rect">
+                      <a:avLst/>
+                    </a:prstGeom>
+                  </pic:spPr>
+                </pic:pic>
+              </a:graphicData>
+            </a:graphic>
+          </wp:inline>
+        </w:drawing>
+      </w:r>
+    </w:p>
+    <w:p>
+      <w:pPr>
+        <w:rPr>
+          <w:rFonts w:ascii="Times New Roman" w:hAnsi="Times New Roman" w:cs="Times New Roman"/>
+        </w:rPr>
+      </w:pPr>
+    </w:p>
     <w:sectPr>
-      <w:headerReference w:type="default" r:id="rId19"/>
-      <w:footerReference w:type="default" r:id="rId20"/>
+      <w:headerReference w:type="default" r:id="rId21"/>
+      <w:footerReference w:type="default" r:id="rId22"/>
       <w:pgSz w:w="11909" w:h="16834"/>
       <w:pgMar w:top="1440" w:right="1800" w:bottom="1440" w:left="1800" w:header="720" w:footer="720" w:gutter="0"/>
       <w:cols w:space="720"/>
@@ -10081,7 +11575,7 @@
             <w:rPr>
               <w:noProof/>
             </w:rPr>
-            <w:t>11</w:t>
+            <w:t>13</w:t>
           </w:r>
           <w:r>
             <w:fldChar w:fldCharType="end"/>
@@ -10105,7 +11599,7 @@
             <w:rPr>
               <w:noProof/>
             </w:rPr>
-            <w:t>14</w:t>
+            <w:t>16</w:t>
           </w:r>
           <w:r>
             <w:fldChar w:fldCharType="end"/>
@@ -12206,6 +13700,96 @@
     </w:lvl>
   </w:abstractNum>
   <w:abstractNum w:abstractNumId="16">
+    <w:nsid w:val="5E773EA1"/>
+    <w:multiLevelType w:val="hybridMultilevel"/>
+    <w:tmpl w:val="3E084854"/>
+    <w:lvl w:ilvl="0" w:tplc="0BEA94BA">
+      <w:start w:val="1"/>
+      <w:numFmt w:val="decimal"/>
+      <w:lvlText w:val="%1."/>
+      <w:lvlJc w:val="left"/>
+      <w:pPr>
+        <w:ind w:left="720" w:hanging="360"/>
+      </w:pPr>
+      <w:rPr>
+        <w:rFonts w:eastAsia="Arial" w:hint="default"/>
+        <w:sz w:val="28"/>
+      </w:rPr>
+    </w:lvl>
+    <w:lvl w:ilvl="1" w:tplc="080A0019" w:tentative="1">
+      <w:start w:val="1"/>
+      <w:numFmt w:val="lowerLetter"/>
+      <w:lvlText w:val="%2."/>
+      <w:lvlJc w:val="left"/>
+      <w:pPr>
+        <w:ind w:left="1440" w:hanging="360"/>
+      </w:pPr>
+    </w:lvl>
+    <w:lvl w:ilvl="2" w:tplc="080A001B" w:tentative="1">
+      <w:start w:val="1"/>
+      <w:numFmt w:val="lowerRoman"/>
+      <w:lvlText w:val="%3."/>
+      <w:lvlJc w:val="right"/>
+      <w:pPr>
+        <w:ind w:left="2160" w:hanging="180"/>
+      </w:pPr>
+    </w:lvl>
+    <w:lvl w:ilvl="3" w:tplc="080A000F" w:tentative="1">
+      <w:start w:val="1"/>
+      <w:numFmt w:val="decimal"/>
+      <w:lvlText w:val="%4."/>
+      <w:lvlJc w:val="left"/>
+      <w:pPr>
+        <w:ind w:left="2880" w:hanging="360"/>
+      </w:pPr>
+    </w:lvl>
+    <w:lvl w:ilvl="4" w:tplc="080A0019" w:tentative="1">
+      <w:start w:val="1"/>
+      <w:numFmt w:val="lowerLetter"/>
+      <w:lvlText w:val="%5."/>
+      <w:lvlJc w:val="left"/>
+      <w:pPr>
+        <w:ind w:left="3600" w:hanging="360"/>
+      </w:pPr>
+    </w:lvl>
+    <w:lvl w:ilvl="5" w:tplc="080A001B" w:tentative="1">
+      <w:start w:val="1"/>
+      <w:numFmt w:val="lowerRoman"/>
+      <w:lvlText w:val="%6."/>
+      <w:lvlJc w:val="right"/>
+      <w:pPr>
+        <w:ind w:left="4320" w:hanging="180"/>
+      </w:pPr>
+    </w:lvl>
+    <w:lvl w:ilvl="6" w:tplc="080A000F" w:tentative="1">
+      <w:start w:val="1"/>
+      <w:numFmt w:val="decimal"/>
+      <w:lvlText w:val="%7."/>
+      <w:lvlJc w:val="left"/>
+      <w:pPr>
+        <w:ind w:left="5040" w:hanging="360"/>
+      </w:pPr>
+    </w:lvl>
+    <w:lvl w:ilvl="7" w:tplc="080A0019" w:tentative="1">
+      <w:start w:val="1"/>
+      <w:numFmt w:val="lowerLetter"/>
+      <w:lvlText w:val="%8."/>
+      <w:lvlJc w:val="left"/>
+      <w:pPr>
+        <w:ind w:left="5760" w:hanging="360"/>
+      </w:pPr>
+    </w:lvl>
+    <w:lvl w:ilvl="8" w:tplc="080A001B" w:tentative="1">
+      <w:start w:val="1"/>
+      <w:numFmt w:val="lowerRoman"/>
+      <w:lvlText w:val="%9."/>
+      <w:lvlJc w:val="right"/>
+      <w:pPr>
+        <w:ind w:left="6480" w:hanging="180"/>
+      </w:pPr>
+    </w:lvl>
+  </w:abstractNum>
+  <w:abstractNum w:abstractNumId="17">
     <w:nsid w:val="63057D61"/>
     <w:multiLevelType w:val="hybridMultilevel"/>
     <w:tmpl w:val="5882E49A"/>
@@ -12295,7 +13879,7 @@
       </w:pPr>
     </w:lvl>
   </w:abstractNum>
-  <w:abstractNum w:abstractNumId="17">
+  <w:abstractNum w:abstractNumId="18">
     <w:nsid w:val="6704482D"/>
     <w:multiLevelType w:val="multilevel"/>
     <w:tmpl w:val="6ACEF3C0"/>
@@ -12417,7 +14001,7 @@
       </w:rPr>
     </w:lvl>
   </w:abstractNum>
-  <w:abstractNum w:abstractNumId="18">
+  <w:abstractNum w:abstractNumId="19">
     <w:nsid w:val="67F45517"/>
     <w:multiLevelType w:val="hybridMultilevel"/>
     <w:tmpl w:val="48705814"/>
@@ -12530,7 +14114,7 @@
       </w:rPr>
     </w:lvl>
   </w:abstractNum>
-  <w:abstractNum w:abstractNumId="19">
+  <w:abstractNum w:abstractNumId="20">
     <w:nsid w:val="6E0171F7"/>
     <w:multiLevelType w:val="multilevel"/>
     <w:tmpl w:val="A6EA127C"/>
@@ -12652,7 +14236,7 @@
       </w:rPr>
     </w:lvl>
   </w:abstractNum>
-  <w:abstractNum w:abstractNumId="20">
+  <w:abstractNum w:abstractNumId="21">
     <w:nsid w:val="79741CC3"/>
     <w:multiLevelType w:val="hybridMultilevel"/>
     <w:tmpl w:val="AF1E9722"/>
@@ -12741,7 +14325,7 @@
       </w:pPr>
     </w:lvl>
   </w:abstractNum>
-  <w:abstractNum w:abstractNumId="21">
+  <w:abstractNum w:abstractNumId="22">
     <w:nsid w:val="79AE5ADF"/>
     <w:multiLevelType w:val="multilevel"/>
     <w:tmpl w:val="CE70328C"/>
@@ -12891,31 +14475,31 @@
     <w:abstractNumId w:val="1"/>
   </w:num>
   <w:num w:numId="10">
-    <w:abstractNumId w:val="19"/>
+    <w:abstractNumId w:val="20"/>
   </w:num>
   <w:num w:numId="11">
     <w:abstractNumId w:val="8"/>
   </w:num>
   <w:num w:numId="12">
-    <w:abstractNumId w:val="17"/>
+    <w:abstractNumId w:val="18"/>
   </w:num>
   <w:num w:numId="13">
     <w:abstractNumId w:val="11"/>
   </w:num>
   <w:num w:numId="14">
-    <w:abstractNumId w:val="21"/>
+    <w:abstractNumId w:val="22"/>
   </w:num>
   <w:num w:numId="15">
     <w:abstractNumId w:val="13"/>
   </w:num>
   <w:num w:numId="16">
-    <w:abstractNumId w:val="18"/>
+    <w:abstractNumId w:val="19"/>
   </w:num>
   <w:num w:numId="17">
-    <w:abstractNumId w:val="16"/>
+    <w:abstractNumId w:val="17"/>
   </w:num>
   <w:num w:numId="18">
-    <w:abstractNumId w:val="20"/>
+    <w:abstractNumId w:val="21"/>
   </w:num>
   <w:num w:numId="19">
     <w:abstractNumId w:val="6"/>
@@ -12928,6 +14512,9 @@
   </w:num>
   <w:num w:numId="22">
     <w:abstractNumId w:val="15"/>
+  </w:num>
+  <w:num w:numId="23">
+    <w:abstractNumId w:val="16"/>
   </w:num>
 </w:numbering>
 </file>
@@ -13964,7 +15551,7 @@
 </file>
 
 <file path=customXml/itemProps1.xml><?xml version="1.0" encoding="utf-8"?>
-<ds:datastoreItem xmlns:ds="http://schemas.openxmlformats.org/officeDocument/2006/customXml" ds:itemID="{338D012E-926B-4685-9E41-3B831FD17A79}">
+<ds:datastoreItem xmlns:ds="http://schemas.openxmlformats.org/officeDocument/2006/customXml" ds:itemID="{DB771046-D4FB-4D00-ADB2-7A5C64CD71FA}">
   <ds:schemaRefs>
     <ds:schemaRef ds:uri="http://schemas.openxmlformats.org/officeDocument/2006/bibliography"/>
   </ds:schemaRefs>

</xml_diff>